<commit_message>
add explanation to all the function in dry.
</commit_message>
<xml_diff>
--- a/DryForWet1.docx
+++ b/DryForWet1.docx
@@ -492,7 +492,6 @@
         </w:rPr>
         <w:t xml:space="preserve">העצים האלו מבוססים על </w:t>
       </w:r>
-      <w:proofErr w:type="spellStart"/>
       <w:r>
         <w:rPr>
           <w:sz w:val="20"/>
@@ -501,7 +500,6 @@
         </w:rPr>
         <w:t>AVLNodes</w:t>
       </w:r>
-      <w:proofErr w:type="spellEnd"/>
       <w:r>
         <w:rPr>
           <w:rFonts w:hint="cs"/>
@@ -860,7 +858,6 @@
         </w:rPr>
         <w:t xml:space="preserve">) , מצביע להאב שלו ומצבעים לבנים שלו, הגובה שלו וה </w:t>
       </w:r>
-      <w:proofErr w:type="spellStart"/>
       <w:r>
         <w:rPr>
           <w:sz w:val="20"/>
@@ -869,7 +866,6 @@
         </w:rPr>
         <w:t>BalanceFactor</w:t>
       </w:r>
-      <w:proofErr w:type="spellEnd"/>
       <w:r>
         <w:rPr>
           <w:rFonts w:hint="cs"/>
@@ -880,7 +876,6 @@
         </w:rPr>
         <w:t xml:space="preserve">. יש לנו פונקציה בשם </w:t>
       </w:r>
-      <w:proofErr w:type="spellStart"/>
       <w:r>
         <w:rPr>
           <w:sz w:val="20"/>
@@ -889,7 +884,6 @@
         </w:rPr>
         <w:t>updateParameters</w:t>
       </w:r>
-      <w:proofErr w:type="spellEnd"/>
       <w:r>
         <w:rPr>
           <w:rFonts w:hint="cs"/>
@@ -900,7 +894,6 @@
         </w:rPr>
         <w:t xml:space="preserve"> שהיא אחרראית על עידכון ה סוג של הנוד ואת גובהו וה </w:t>
       </w:r>
-      <w:proofErr w:type="spellStart"/>
       <w:r>
         <w:rPr>
           <w:sz w:val="20"/>
@@ -909,7 +902,6 @@
         </w:rPr>
         <w:t>BalanceFactor</w:t>
       </w:r>
-      <w:proofErr w:type="spellEnd"/>
       <w:r>
         <w:rPr>
           <w:rFonts w:hint="cs"/>
@@ -1081,7 +1073,6 @@
         </w:rPr>
         <w:t xml:space="preserve"> , בנוסף לזה מימשנו פונקציה בשם </w:t>
       </w:r>
-      <w:proofErr w:type="spellStart"/>
       <w:r>
         <w:rPr>
           <w:rFonts w:eastAsiaTheme="minorEastAsia"/>
@@ -1091,7 +1082,6 @@
         </w:rPr>
         <w:t>MakeBalance</w:t>
       </w:r>
-      <w:proofErr w:type="spellEnd"/>
       <w:r>
         <w:rPr>
           <w:rFonts w:eastAsiaTheme="minorEastAsia" w:hint="cs"/>
@@ -1222,7 +1212,6 @@
         </w:rPr>
         <w:t xml:space="preserve"> והיא מחפשת עליו בעץ, החיפוש שלנו מתבסס על קריאות ריקורסיבות שכל פעם מתקדמים יותר בעץ, הפונקציה תחילה קוראת לפונקציה ריקורסיבית בשם </w:t>
       </w:r>
-      <w:proofErr w:type="spellStart"/>
       <w:r>
         <w:rPr>
           <w:sz w:val="20"/>
@@ -1231,7 +1220,6 @@
         </w:rPr>
         <w:t>FindNode</w:t>
       </w:r>
-      <w:proofErr w:type="spellEnd"/>
       <w:r>
         <w:rPr>
           <w:rFonts w:hint="cs"/>
@@ -1279,7 +1267,6 @@
         </w:rPr>
         <w:t xml:space="preserve">היא מחזירה את הנוד, אחרת היא בודקת אם המפתח גדול יותר היא קוראת לעצמה עוד פעם אבל עם נוד חדש שהוא הבן הימני של הנוד הזה אחרת קוראת לעצמה עם הבן השמאלי, עושים את הקראות האלה עד או שנגיע למפתח שווה או ל </w:t>
       </w:r>
-      <w:proofErr w:type="spellStart"/>
       <w:r>
         <w:rPr>
           <w:sz w:val="20"/>
@@ -1288,7 +1275,6 @@
         </w:rPr>
         <w:t>nullptr</w:t>
       </w:r>
-      <w:proofErr w:type="spellEnd"/>
       <w:r>
         <w:rPr>
           <w:rFonts w:hint="cs"/>
@@ -1504,23 +1490,13 @@
         </w:rPr>
         <w:t xml:space="preserve">: הפונקציה הזאת היא אחראית על הכנסת נוד חדש להעץ שלנו, היא מקבלת מפתח ומידע, דבר ראשון מחפשת אם כבר קיים נוד כזה בעץ, אם כן היא מחזירה </w:t>
       </w:r>
-      <w:proofErr w:type="spellStart"/>
-      <w:r>
-        <w:rPr>
-          <w:sz w:val="20"/>
-          <w:szCs w:val="20"/>
-          <w:lang w:bidi="ar-DZ"/>
-        </w:rPr>
-        <w:t>SatutsType</w:t>
-      </w:r>
-      <w:proofErr w:type="spellEnd"/>
-      <w:r>
-        <w:rPr>
-          <w:sz w:val="20"/>
-          <w:szCs w:val="20"/>
-          <w:lang w:bidi="ar-DZ"/>
-        </w:rPr>
-        <w:t>::Failure</w:t>
+      <w:r>
+        <w:rPr>
+          <w:sz w:val="20"/>
+          <w:szCs w:val="20"/>
+          <w:lang w:bidi="ar-DZ"/>
+        </w:rPr>
+        <w:t>SatutsType::Failure</w:t>
       </w:r>
       <w:r>
         <w:rPr>
@@ -1532,7 +1508,6 @@
         </w:rPr>
         <w:t xml:space="preserve"> , אחרת אנחנו קוראים לפונקציה ריקורסיבית בשם </w:t>
       </w:r>
-      <w:proofErr w:type="spellStart"/>
       <w:r>
         <w:rPr>
           <w:sz w:val="20"/>
@@ -1541,7 +1516,6 @@
         </w:rPr>
         <w:t>InserNode</w:t>
       </w:r>
-      <w:proofErr w:type="spellEnd"/>
       <w:r>
         <w:rPr>
           <w:rFonts w:hint="cs"/>
@@ -1581,7 +1555,6 @@
         </w:rPr>
         <w:t xml:space="preserve"> ושם קוראים לפונקציה </w:t>
       </w:r>
-      <w:proofErr w:type="spellStart"/>
       <w:r>
         <w:rPr>
           <w:sz w:val="20"/>
@@ -1590,7 +1563,6 @@
         </w:rPr>
         <w:t>setmax</w:t>
       </w:r>
-      <w:proofErr w:type="spellEnd"/>
       <w:r>
         <w:rPr>
           <w:rFonts w:hint="cs"/>
@@ -2223,7 +2195,6 @@
         </w:rPr>
         <w:t xml:space="preserve">, קוראת לפונקציה </w:t>
       </w:r>
-      <w:proofErr w:type="spellStart"/>
       <w:r>
         <w:rPr>
           <w:rFonts w:eastAsiaTheme="minorEastAsia"/>
@@ -2233,7 +2204,6 @@
         </w:rPr>
         <w:t>FindNode</w:t>
       </w:r>
-      <w:proofErr w:type="spellEnd"/>
       <w:r>
         <w:rPr>
           <w:rFonts w:eastAsiaTheme="minorEastAsia" w:hint="cs"/>
@@ -2244,36 +2214,14 @@
         </w:rPr>
         <w:t xml:space="preserve"> אם הנוד לא קיים במערכת אז מחזירים </w:t>
       </w:r>
-      <w:proofErr w:type="spellStart"/>
-      <w:proofErr w:type="gramStart"/>
-      <w:r>
-        <w:rPr>
-          <w:rFonts w:eastAsiaTheme="minorEastAsia"/>
-          <w:sz w:val="20"/>
-          <w:szCs w:val="20"/>
-          <w:lang w:bidi="ar-DZ"/>
-        </w:rPr>
-        <w:t>StatusType</w:t>
-      </w:r>
-      <w:proofErr w:type="spellEnd"/>
-      <w:r>
-        <w:rPr>
-          <w:rFonts w:eastAsiaTheme="minorEastAsia"/>
-          <w:sz w:val="20"/>
-          <w:szCs w:val="20"/>
-          <w:lang w:bidi="ar-DZ"/>
-        </w:rPr>
-        <w:t>::</w:t>
-      </w:r>
-      <w:proofErr w:type="gramEnd"/>
-      <w:r>
-        <w:rPr>
-          <w:rFonts w:eastAsiaTheme="minorEastAsia"/>
-          <w:sz w:val="20"/>
-          <w:szCs w:val="20"/>
-          <w:lang w:bidi="ar-DZ"/>
-        </w:rPr>
-        <w:t>Failure</w:t>
+      <w:r>
+        <w:rPr>
+          <w:rFonts w:eastAsiaTheme="minorEastAsia"/>
+          <w:sz w:val="20"/>
+          <w:szCs w:val="20"/>
+          <w:lang w:bidi="ar-DZ"/>
+        </w:rPr>
+        <w:t>StatusType::Failure</w:t>
       </w:r>
       <w:r>
         <w:rPr>
@@ -2285,7 +2233,6 @@
         </w:rPr>
         <w:t xml:space="preserve"> , אחרת קוראים לפונקציה ריקורסיבית בשם </w:t>
       </w:r>
-      <w:proofErr w:type="spellStart"/>
       <w:r>
         <w:rPr>
           <w:rFonts w:eastAsiaTheme="minorEastAsia"/>
@@ -2295,7 +2242,6 @@
         </w:rPr>
         <w:t>DeleteNode</w:t>
       </w:r>
-      <w:proofErr w:type="spellEnd"/>
       <w:r>
         <w:rPr>
           <w:rFonts w:eastAsiaTheme="minorEastAsia" w:hint="cs"/>
@@ -2567,7 +2513,6 @@
         </w:rPr>
         <w:t xml:space="preserve"> קוראים עוד פעם לפונקציה </w:t>
       </w:r>
-      <w:proofErr w:type="spellStart"/>
       <w:r>
         <w:rPr>
           <w:rFonts w:eastAsiaTheme="minorEastAsia"/>
@@ -2577,7 +2522,6 @@
         </w:rPr>
         <w:t>setMax</w:t>
       </w:r>
-      <w:proofErr w:type="spellEnd"/>
       <w:r>
         <w:rPr>
           <w:rFonts w:eastAsiaTheme="minorEastAsia" w:hint="cs"/>
@@ -2728,7 +2672,6 @@
           <w:lang w:bidi="ar-DZ"/>
         </w:rPr>
       </w:pPr>
-      <w:proofErr w:type="spellStart"/>
       <w:r>
         <w:rPr>
           <w:rFonts w:eastAsiaTheme="minorEastAsia"/>
@@ -2741,7 +2684,6 @@
         </w:rPr>
         <w:t>BuildInOrderArray</w:t>
       </w:r>
-      <w:proofErr w:type="spellEnd"/>
       <w:r>
         <w:rPr>
           <w:rFonts w:eastAsiaTheme="minorEastAsia" w:hint="cs"/>
@@ -3759,39 +3701,17 @@
           <w:rtl/>
           <w:lang w:bidi="he-IL"/>
         </w:rPr>
-        <w:t xml:space="preserve"> ובכל הסרטים (אותו מבנה של מערך כמו לפני</w:t>
-      </w:r>
-      <w:proofErr w:type="gramStart"/>
-      <w:r>
-        <w:rPr>
-          <w:rFonts w:hint="cs"/>
-          <w:sz w:val="20"/>
-          <w:szCs w:val="20"/>
-          <w:rtl/>
-          <w:lang w:bidi="he-IL"/>
-        </w:rPr>
-        <w:t xml:space="preserve">) </w:t>
-      </w:r>
-      <w:r>
-        <w:rPr>
-          <w:rFonts w:hint="cs"/>
-          <w:sz w:val="20"/>
-          <w:szCs w:val="20"/>
-          <w:rtl/>
-          <w:lang w:bidi="he-IL"/>
-        </w:rPr>
-        <w:t>,</w:t>
-      </w:r>
-      <w:proofErr w:type="gramEnd"/>
-      <w:r>
-        <w:rPr>
-          <w:rFonts w:hint="cs"/>
-          <w:sz w:val="20"/>
-          <w:szCs w:val="20"/>
-          <w:rtl/>
-          <w:lang w:bidi="he-IL"/>
-        </w:rPr>
-        <w:t xml:space="preserve"> בנוסף לזה הוא מכיל עוד עץ של משתמשים שבתוכו מאחסנים את המשתמשים </w:t>
+        <w:t xml:space="preserve"> ובכל הסרטים (אותו מבנה של מערך כמו לפני) </w:t>
+      </w:r>
+      <w:r>
+        <w:rPr>
+          <w:rFonts w:hint="cs"/>
+          <w:sz w:val="20"/>
+          <w:szCs w:val="20"/>
+          <w:rtl/>
+          <w:lang w:bidi="he-IL"/>
+        </w:rPr>
+        <w:t xml:space="preserve">, בנוסף לזה הוא מכיל עוד עץ של משתמשים שבתוכו מאחסנים את המשתמשים </w:t>
       </w:r>
       <w:r>
         <w:rPr>
@@ -3886,7 +3806,6 @@
         </w:rPr>
         <w:t xml:space="preserve"> </w:t>
       </w:r>
-      <w:proofErr w:type="spellStart"/>
       <w:r>
         <w:rPr>
           <w:b/>
@@ -3897,7 +3816,6 @@
         </w:rPr>
         <w:t>StatusType</w:t>
       </w:r>
-      <w:proofErr w:type="spellEnd"/>
       <w:r>
         <w:rPr>
           <w:rFonts w:hint="cs"/>
@@ -3910,7 +3828,6 @@
         </w:rPr>
         <w:t xml:space="preserve"> של </w:t>
       </w:r>
-      <w:proofErr w:type="spellStart"/>
       <w:r>
         <w:rPr>
           <w:b/>
@@ -3921,7 +3838,6 @@
         </w:rPr>
         <w:t>Allocation_error</w:t>
       </w:r>
-      <w:proofErr w:type="spellEnd"/>
     </w:p>
     <w:p>
       <w:pPr>
@@ -3938,7 +3854,6 @@
           <w:lang w:bidi="he-IL"/>
         </w:rPr>
       </w:pPr>
-      <w:proofErr w:type="spellStart"/>
       <w:r>
         <w:rPr>
           <w:b/>
@@ -3947,40 +3862,7 @@
           <w:szCs w:val="20"/>
           <w:lang w:bidi="ar-DZ"/>
         </w:rPr>
-        <w:t>Streaming_</w:t>
-      </w:r>
-      <w:proofErr w:type="gramStart"/>
-      <w:r>
-        <w:rPr>
-          <w:b/>
-          <w:bCs/>
-          <w:sz w:val="20"/>
-          <w:szCs w:val="20"/>
-          <w:lang w:bidi="ar-DZ"/>
-        </w:rPr>
-        <w:t>database</w:t>
-      </w:r>
-      <w:proofErr w:type="spellEnd"/>
-      <w:r>
-        <w:rPr>
-          <w:b/>
-          <w:bCs/>
-          <w:sz w:val="20"/>
-          <w:szCs w:val="20"/>
-          <w:lang w:bidi="ar-DZ"/>
-        </w:rPr>
-        <w:t>(</w:t>
-      </w:r>
-      <w:proofErr w:type="gramEnd"/>
-      <w:r>
-        <w:rPr>
-          <w:b/>
-          <w:bCs/>
-          <w:sz w:val="20"/>
-          <w:szCs w:val="20"/>
-          <w:lang w:bidi="ar-DZ"/>
-        </w:rPr>
-        <w:t>)</w:t>
+        <w:t>Streaming_database()</w:t>
       </w:r>
       <w:r>
         <w:rPr>
@@ -4120,55 +4002,7 @@
           <w:szCs w:val="20"/>
           <w:lang w:bidi="ar-DZ"/>
         </w:rPr>
-        <w:t>Virtual ~</w:t>
-      </w:r>
-      <w:proofErr w:type="spellStart"/>
-      <w:r>
-        <w:rPr>
-          <w:rFonts w:eastAsiaTheme="minorEastAsia"/>
-          <w:b/>
-          <w:bCs/>
-          <w:sz w:val="20"/>
-          <w:szCs w:val="20"/>
-          <w:lang w:bidi="ar-DZ"/>
-        </w:rPr>
-        <w:t>streaming_</w:t>
-      </w:r>
-      <w:proofErr w:type="gramStart"/>
-      <w:r>
-        <w:rPr>
-          <w:rFonts w:eastAsiaTheme="minorEastAsia"/>
-          <w:b/>
-          <w:bCs/>
-          <w:sz w:val="20"/>
-          <w:szCs w:val="20"/>
-          <w:lang w:bidi="ar-DZ"/>
-        </w:rPr>
-        <w:t>database</w:t>
-      </w:r>
-      <w:proofErr w:type="spellEnd"/>
-      <w:r>
-        <w:rPr>
-          <w:rFonts w:eastAsiaTheme="minorEastAsia"/>
-          <w:b/>
-          <w:bCs/>
-          <w:sz w:val="20"/>
-          <w:szCs w:val="20"/>
-          <w:lang w:bidi="ar-DZ"/>
-        </w:rPr>
-        <w:t>(</w:t>
-      </w:r>
-      <w:proofErr w:type="gramEnd"/>
-      <w:r>
-        <w:rPr>
-          <w:rFonts w:eastAsiaTheme="minorEastAsia"/>
-          <w:b/>
-          <w:bCs/>
-          <w:sz w:val="20"/>
-          <w:szCs w:val="20"/>
-          <w:lang w:bidi="ar-DZ"/>
-        </w:rPr>
-        <w:t>)</w:t>
+        <w:t>Virtual ~streaming_database()</w:t>
       </w:r>
     </w:p>
     <w:p>
@@ -4186,7 +4020,6 @@
           <w:lang w:bidi="ar-DZ"/>
         </w:rPr>
       </w:pPr>
-      <w:proofErr w:type="spellStart"/>
       <w:r>
         <w:rPr>
           <w:rFonts w:eastAsiaTheme="minorEastAsia"/>
@@ -4198,7 +4031,6 @@
         </w:rPr>
         <w:t>Add_movie</w:t>
       </w:r>
-      <w:proofErr w:type="spellEnd"/>
       <w:r>
         <w:rPr>
           <w:rFonts w:eastAsiaTheme="minorEastAsia" w:hint="cs"/>
@@ -4402,7 +4234,6 @@
         </w:rPr>
         <w:t xml:space="preserve">והפונקציה הזאת תחזיר </w:t>
       </w:r>
-      <w:proofErr w:type="spellStart"/>
       <w:r>
         <w:rPr>
           <w:rFonts w:eastAsiaTheme="minorEastAsia"/>
@@ -4412,7 +4243,6 @@
         </w:rPr>
         <w:t>StatusType</w:t>
       </w:r>
-      <w:proofErr w:type="spellEnd"/>
       <w:r>
         <w:rPr>
           <w:rFonts w:eastAsiaTheme="minorEastAsia" w:hint="cs"/>
@@ -4765,7 +4595,6 @@
           <w:lang w:bidi="he-IL"/>
         </w:rPr>
       </w:pPr>
-      <w:proofErr w:type="spellStart"/>
       <w:r>
         <w:rPr>
           <w:rFonts w:eastAsiaTheme="minorEastAsia"/>
@@ -4788,7 +4617,6 @@
         </w:rPr>
         <w:t>ovie_movie</w:t>
       </w:r>
-      <w:proofErr w:type="spellEnd"/>
       <w:r>
         <w:rPr>
           <w:rFonts w:eastAsiaTheme="minorEastAsia" w:hint="cs"/>
@@ -4892,7 +4720,6 @@
         </w:rPr>
         <w:t xml:space="preserve">והפונקציה הזאת תחזיר </w:t>
       </w:r>
-      <w:proofErr w:type="spellStart"/>
       <w:r>
         <w:rPr>
           <w:rFonts w:eastAsiaTheme="minorEastAsia"/>
@@ -4902,7 +4729,6 @@
         </w:rPr>
         <w:t>StatusType</w:t>
       </w:r>
-      <w:proofErr w:type="spellEnd"/>
       <w:r>
         <w:rPr>
           <w:rFonts w:eastAsiaTheme="minorEastAsia" w:hint="cs"/>
@@ -5204,7 +5030,6 @@
           <w:lang w:bidi="he-IL"/>
         </w:rPr>
       </w:pPr>
-      <w:proofErr w:type="spellStart"/>
       <w:r>
         <w:rPr>
           <w:rFonts w:eastAsiaTheme="minorEastAsia"/>
@@ -5216,7 +5041,6 @@
         </w:rPr>
         <w:t>Add_user</w:t>
       </w:r>
-      <w:proofErr w:type="spellEnd"/>
       <w:r>
         <w:rPr>
           <w:rFonts w:eastAsiaTheme="minorEastAsia" w:hint="cs"/>
@@ -5319,7 +5143,6 @@
         </w:rPr>
         <w:t xml:space="preserve">והפונקציה הזאת תחזיר </w:t>
       </w:r>
-      <w:proofErr w:type="spellStart"/>
       <w:r>
         <w:rPr>
           <w:rFonts w:eastAsiaTheme="minorEastAsia"/>
@@ -5329,7 +5152,6 @@
         </w:rPr>
         <w:t>StatusType</w:t>
       </w:r>
-      <w:proofErr w:type="spellEnd"/>
       <w:r>
         <w:rPr>
           <w:rFonts w:eastAsiaTheme="minorEastAsia" w:hint="cs"/>
@@ -5562,7 +5384,6 @@
           <w:lang w:bidi="ar-DZ"/>
         </w:rPr>
       </w:pPr>
-      <w:proofErr w:type="spellStart"/>
       <w:r>
         <w:rPr>
           <w:rFonts w:eastAsiaTheme="minorEastAsia"/>
@@ -5574,7 +5395,6 @@
         </w:rPr>
         <w:t>Remove_user</w:t>
       </w:r>
-      <w:proofErr w:type="spellEnd"/>
       <w:r>
         <w:rPr>
           <w:rFonts w:eastAsiaTheme="minorEastAsia" w:hint="cs"/>
@@ -5646,7 +5466,7 @@
           <w:rtl/>
           <w:lang w:bidi="he-IL"/>
         </w:rPr>
-        <w:t>, ואחרי זה בודקים אם המשתמש היה שייך לקבוצה מסויימת או לא, אם כן נשתמש בהמצביע על הקבוצה הזאת שנמצא בתוך המידע של המשתמש (שהוספנו איתו כאשר הוספנו המשתמש הזה לקבוצה) ונמחק איתו מקבוצה (נסביר את זה אחרי)</w:t>
+        <w:t>, ואחרי זה בודקים אם המשתמש היה שייך לקבוצה מסויימת או לא, אם כן נשתמש במצביע על הקבוצה הזאת שנמצא בתוך המידע של המשתמש (שהוספנו איתו כאשר הוספנו המשתמש הזה לקבוצה) ונמחק איתו מקבוצה (נסביר את זה אחרי)</w:t>
       </w:r>
       <w:r>
         <w:rPr>
@@ -5709,7 +5529,6 @@
         </w:rPr>
         <w:t xml:space="preserve">תחזיר </w:t>
       </w:r>
-      <w:proofErr w:type="spellStart"/>
       <w:r>
         <w:rPr>
           <w:rFonts w:eastAsiaTheme="minorEastAsia"/>
@@ -5719,7 +5538,6 @@
         </w:rPr>
         <w:t>StatusType</w:t>
       </w:r>
-      <w:proofErr w:type="spellEnd"/>
       <w:r>
         <w:rPr>
           <w:rFonts w:eastAsiaTheme="minorEastAsia" w:hint="cs"/>
@@ -6114,7 +5932,6 @@
         </w:rPr>
         <w:t xml:space="preserve">, והפונקציה הזאת תחזיר </w:t>
       </w:r>
-      <w:proofErr w:type="spellStart"/>
       <w:r>
         <w:rPr>
           <w:rFonts w:eastAsiaTheme="minorEastAsia"/>
@@ -6124,7 +5941,6 @@
         </w:rPr>
         <w:t>StatusType</w:t>
       </w:r>
-      <w:proofErr w:type="spellEnd"/>
       <w:r>
         <w:rPr>
           <w:rFonts w:eastAsiaTheme="minorEastAsia" w:hint="cs"/>
@@ -6364,7 +6180,6 @@
           <w:lang w:bidi="ar-DZ"/>
         </w:rPr>
       </w:pPr>
-      <w:proofErr w:type="spellStart"/>
       <w:r>
         <w:rPr>
           <w:rFonts w:eastAsiaTheme="minorEastAsia"/>
@@ -6376,7 +6191,6 @@
         </w:rPr>
         <w:t>Remove_group</w:t>
       </w:r>
-      <w:proofErr w:type="spellEnd"/>
       <w:r>
         <w:rPr>
           <w:rFonts w:eastAsiaTheme="minorEastAsia" w:hint="cs"/>
@@ -6664,7 +6478,6 @@
         </w:rPr>
         <w:t xml:space="preserve">, ומחזירה </w:t>
       </w:r>
-      <w:proofErr w:type="spellStart"/>
       <w:r>
         <w:rPr>
           <w:rFonts w:eastAsiaTheme="minorEastAsia"/>
@@ -6674,7 +6487,6 @@
         </w:rPr>
         <w:t>StatusType</w:t>
       </w:r>
-      <w:proofErr w:type="spellEnd"/>
       <w:r>
         <w:rPr>
           <w:rFonts w:eastAsiaTheme="minorEastAsia" w:hint="cs"/>
@@ -6701,7 +6513,6 @@
           <w:lang w:bidi="he-IL"/>
         </w:rPr>
       </w:pPr>
-      <w:proofErr w:type="spellStart"/>
       <w:r>
         <w:rPr>
           <w:rFonts w:eastAsiaTheme="minorEastAsia"/>
@@ -6713,7 +6524,6 @@
         </w:rPr>
         <w:t>Add_user_to_group</w:t>
       </w:r>
-      <w:proofErr w:type="spellEnd"/>
       <w:r>
         <w:rPr>
           <w:rFonts w:eastAsiaTheme="minorEastAsia" w:hint="cs"/>
@@ -6806,7 +6616,38 @@
           <w:rtl/>
           <w:lang w:bidi="he-IL"/>
         </w:rPr>
-        <w:t xml:space="preserve">יש לנו עץ שמכיל מצבעים להמשתמשים ששייכים לקבוצה הזאת), במקרה שהמשתמש כבר שייך לקבוצה או שהקבוצה לא קיימת הפונקציה מחזירה </w:t>
+        <w:t>יש לנו עץ שמכיל מצבעים להמשתמשים ששייכים לקבוצה הזאת)</w:t>
+      </w:r>
+      <w:r>
+        <w:rPr>
+          <w:rFonts w:eastAsiaTheme="minorEastAsia" w:hint="cs"/>
+          <w:sz w:val="20"/>
+          <w:szCs w:val="20"/>
+          <w:rtl/>
+          <w:lang w:bidi="he-IL"/>
+        </w:rPr>
+        <w:t xml:space="preserve">, ובנוסף לזה מעדכנים את המצביע על הקבוצה בתוך המידע של המשתמש שיצביע על קבוצתו </w:t>
+      </w:r>
+      <w:r>
+        <w:rPr>
+          <w:rFonts w:eastAsiaTheme="minorEastAsia" w:hint="cs"/>
+          <w:sz w:val="20"/>
+          <w:szCs w:val="20"/>
+          <w:rtl/>
+          <w:lang w:bidi="he-IL"/>
+        </w:rPr>
+        <w:t xml:space="preserve">, במקרה </w:t>
+      </w:r>
+      <w:r>
+        <w:rPr>
+          <w:rFonts w:eastAsiaTheme="minorEastAsia" w:hint="cs"/>
+          <w:sz w:val="20"/>
+          <w:szCs w:val="20"/>
+          <w:rtl/>
+          <w:lang w:bidi="he-IL"/>
+        </w:rPr>
+        <w:lastRenderedPageBreak/>
+        <w:t xml:space="preserve">שהמשתמש כבר שייך לקבוצה או שהקבוצה לא קיימת הפונקציה מחזירה </w:t>
       </w:r>
       <w:r>
         <w:rPr>
@@ -6873,9 +6714,18 @@
           <w:szCs w:val="20"/>
           <w:lang w:bidi="ar-DZ"/>
         </w:rPr>
-        <w:t xml:space="preserve">not </w:t>
-      </w:r>
-      <w:proofErr w:type="spellStart"/>
+        <w:t>not vip</w:t>
+      </w:r>
+      <w:r>
+        <w:rPr>
+          <w:rFonts w:eastAsiaTheme="minorEastAsia" w:hint="cs"/>
+          <w:sz w:val="20"/>
+          <w:szCs w:val="20"/>
+          <w:rtl/>
+          <w:lang w:bidi="he-IL"/>
+        </w:rPr>
+        <w:t xml:space="preserve"> ל </w:t>
+      </w:r>
       <w:r>
         <w:rPr>
           <w:rFonts w:eastAsiaTheme="minorEastAsia"/>
@@ -6885,28 +6735,6 @@
         </w:rPr>
         <w:t>vip</w:t>
       </w:r>
-      <w:proofErr w:type="spellEnd"/>
-      <w:r>
-        <w:rPr>
-          <w:rFonts w:eastAsiaTheme="minorEastAsia" w:hint="cs"/>
-          <w:sz w:val="20"/>
-          <w:szCs w:val="20"/>
-          <w:rtl/>
-          <w:lang w:bidi="he-IL"/>
-        </w:rPr>
-        <w:t xml:space="preserve"> ל </w:t>
-      </w:r>
-      <w:proofErr w:type="spellStart"/>
-      <w:r>
-        <w:rPr>
-          <w:rFonts w:eastAsiaTheme="minorEastAsia"/>
-          <w:sz w:val="20"/>
-          <w:szCs w:val="20"/>
-          <w:lang w:bidi="ar-DZ"/>
-        </w:rPr>
-        <w:t>vip</w:t>
-      </w:r>
-      <w:proofErr w:type="spellEnd"/>
       <w:r>
         <w:rPr>
           <w:rFonts w:eastAsiaTheme="minorEastAsia" w:hint="cs"/>
@@ -6937,7 +6765,6 @@
           <w:rtl/>
           <w:lang w:bidi="he-IL"/>
         </w:rPr>
-        <w:lastRenderedPageBreak/>
         <w:t>הסי</w:t>
       </w:r>
       <w:r>
@@ -7409,7 +7236,6 @@
         </w:rPr>
         <w:t xml:space="preserve">, ומחזירה </w:t>
       </w:r>
-      <w:proofErr w:type="spellStart"/>
       <w:r>
         <w:rPr>
           <w:rFonts w:eastAsiaTheme="minorEastAsia"/>
@@ -7419,7 +7245,6 @@
         </w:rPr>
         <w:t>StatusType</w:t>
       </w:r>
-      <w:proofErr w:type="spellEnd"/>
       <w:r>
         <w:rPr>
           <w:rFonts w:eastAsiaTheme="minorEastAsia" w:hint="cs"/>
@@ -7459,7 +7284,6 @@
           <w:lang w:bidi="he-IL"/>
         </w:rPr>
       </w:pPr>
-      <w:proofErr w:type="spellStart"/>
       <w:r>
         <w:rPr>
           <w:rFonts w:eastAsiaTheme="minorEastAsia"/>
@@ -7471,7 +7295,6 @@
         </w:rPr>
         <w:t>User_Watch</w:t>
       </w:r>
-      <w:proofErr w:type="spellEnd"/>
       <w:r>
         <w:rPr>
           <w:rFonts w:eastAsiaTheme="minorEastAsia" w:hint="cs"/>
@@ -7495,18 +7318,361 @@
           <w:lang w:bidi="he-IL"/>
         </w:rPr>
       </w:pPr>
+      <w:r>
+        <w:rPr>
+          <w:rFonts w:eastAsiaTheme="minorEastAsia" w:hint="cs"/>
+          <w:sz w:val="20"/>
+          <w:szCs w:val="20"/>
+          <w:rtl/>
+          <w:lang w:bidi="he-IL"/>
+        </w:rPr>
+        <w:t xml:space="preserve">הפונקציה הזאת מקבלת את מספר הסרט ואת מספר המשתמש, בודקת ה </w:t>
+      </w:r>
+      <w:r>
+        <w:rPr>
+          <w:rFonts w:eastAsiaTheme="minorEastAsia"/>
+          <w:sz w:val="20"/>
+          <w:szCs w:val="20"/>
+          <w:lang w:bidi="ar-DZ"/>
+        </w:rPr>
+        <w:t>input</w:t>
+      </w:r>
+      <w:r>
+        <w:rPr>
+          <w:rFonts w:eastAsiaTheme="minorEastAsia" w:hint="cs"/>
+          <w:sz w:val="20"/>
+          <w:szCs w:val="20"/>
+          <w:rtl/>
+          <w:lang w:bidi="he-IL"/>
+        </w:rPr>
+        <w:t xml:space="preserve"> הוא חוקי אחרת תחזיר </w:t>
+      </w:r>
+      <w:r>
+        <w:rPr>
+          <w:rFonts w:eastAsiaTheme="minorEastAsia"/>
+          <w:sz w:val="20"/>
+          <w:szCs w:val="20"/>
+          <w:lang w:bidi="ar-DZ"/>
+        </w:rPr>
+        <w:t>invalid input</w:t>
+      </w:r>
+      <w:r>
+        <w:rPr>
+          <w:rFonts w:eastAsiaTheme="minorEastAsia" w:hint="cs"/>
+          <w:sz w:val="20"/>
+          <w:szCs w:val="20"/>
+          <w:rtl/>
+          <w:lang w:bidi="he-IL"/>
+        </w:rPr>
+        <w:t xml:space="preserve"> , אחרי זה תקרא פעמים ל </w:t>
+      </w:r>
+      <w:r>
+        <w:rPr>
+          <w:rFonts w:eastAsiaTheme="minorEastAsia"/>
+          <w:sz w:val="20"/>
+          <w:szCs w:val="20"/>
+          <w:lang w:bidi="ar-DZ"/>
+        </w:rPr>
+        <w:t>Find</w:t>
+      </w:r>
+      <w:r>
+        <w:rPr>
+          <w:rFonts w:eastAsiaTheme="minorEastAsia" w:hint="cs"/>
+          <w:sz w:val="20"/>
+          <w:szCs w:val="20"/>
+          <w:rtl/>
+          <w:lang w:bidi="he-IL"/>
+        </w:rPr>
+        <w:t xml:space="preserve"> פעם עם מפסר הסרט על עץ הסרטים ופעם עם מספר המשתמש בעץ המשתמשים , אם היא תמצא את שניהם והמשתמש יכול לצפות בסרט אז תעדכן את הצפיות של המשתמש ב </w:t>
+      </w:r>
+      <w:r>
+        <w:rPr>
+          <w:rFonts w:eastAsiaTheme="minorEastAsia"/>
+          <w:sz w:val="20"/>
+          <w:szCs w:val="20"/>
+          <w:lang w:bidi="ar-DZ"/>
+        </w:rPr>
+        <w:t>Genre</w:t>
+      </w:r>
+      <w:r>
+        <w:rPr>
+          <w:rFonts w:eastAsiaTheme="minorEastAsia" w:hint="cs"/>
+          <w:sz w:val="20"/>
+          <w:szCs w:val="20"/>
+          <w:rtl/>
+          <w:lang w:bidi="he-IL"/>
+        </w:rPr>
+        <w:t xml:space="preserve"> המתאים וגם את צפיות הסרט עצמו, אחרת היא תחזיר </w:t>
+      </w:r>
+      <w:r>
+        <w:rPr>
+          <w:rFonts w:eastAsiaTheme="minorEastAsia"/>
+          <w:sz w:val="20"/>
+          <w:szCs w:val="20"/>
+          <w:lang w:bidi="ar-DZ"/>
+        </w:rPr>
+        <w:t>failure</w:t>
+      </w:r>
+      <w:r>
+        <w:rPr>
+          <w:rFonts w:eastAsiaTheme="minorEastAsia" w:hint="cs"/>
+          <w:sz w:val="20"/>
+          <w:szCs w:val="20"/>
+          <w:rtl/>
+          <w:lang w:bidi="he-IL"/>
+        </w:rPr>
+        <w:t xml:space="preserve"> , אם הכל עבד תחזיר </w:t>
+      </w:r>
+      <w:r>
+        <w:rPr>
+          <w:rFonts w:eastAsiaTheme="minorEastAsia"/>
+          <w:sz w:val="20"/>
+          <w:szCs w:val="20"/>
+          <w:lang w:bidi="ar-DZ"/>
+        </w:rPr>
+        <w:t>Success</w:t>
+      </w:r>
+      <w:r>
+        <w:rPr>
+          <w:rFonts w:eastAsiaTheme="minorEastAsia" w:hint="cs"/>
+          <w:sz w:val="20"/>
+          <w:szCs w:val="20"/>
+          <w:rtl/>
+          <w:lang w:bidi="he-IL"/>
+        </w:rPr>
+        <w:t>.</w:t>
+      </w:r>
     </w:p>
     <w:p>
       <w:pPr>
         <w:pStyle w:val="ListParagraph"/>
         <w:bidi/>
         <w:rPr>
-          <w:rFonts w:eastAsiaTheme="minorEastAsia"/>
-          <w:sz w:val="20"/>
-          <w:szCs w:val="20"/>
-          <w:lang w:bidi="he-IL"/>
-        </w:rPr>
-      </w:pPr>
+          <w:rFonts w:eastAsiaTheme="minorEastAsia" w:hint="cs"/>
+          <w:sz w:val="20"/>
+          <w:szCs w:val="20"/>
+          <w:rtl/>
+          <w:lang w:bidi="he-IL"/>
+        </w:rPr>
+      </w:pPr>
+      <w:r>
+        <w:rPr>
+          <w:rFonts w:eastAsiaTheme="minorEastAsia" w:hint="cs"/>
+          <w:sz w:val="20"/>
+          <w:szCs w:val="20"/>
+          <w:rtl/>
+          <w:lang w:bidi="he-IL"/>
+        </w:rPr>
+        <w:t xml:space="preserve">סיבוכיות הזמן היא סיבוכיות הזמן של ה </w:t>
+      </w:r>
+      <w:r>
+        <w:rPr>
+          <w:rFonts w:eastAsiaTheme="minorEastAsia"/>
+          <w:sz w:val="20"/>
+          <w:szCs w:val="20"/>
+          <w:lang w:bidi="ar-DZ"/>
+        </w:rPr>
+        <w:t>find</w:t>
+      </w:r>
+      <w:r>
+        <w:rPr>
+          <w:rFonts w:eastAsiaTheme="minorEastAsia" w:hint="cs"/>
+          <w:sz w:val="20"/>
+          <w:szCs w:val="20"/>
+          <w:rtl/>
+          <w:lang w:bidi="he-IL"/>
+        </w:rPr>
+        <w:t xml:space="preserve"> , שהיא </w:t>
+      </w:r>
+      <m:oMath>
+        <m:r>
+          <w:rPr>
+            <w:rFonts w:ascii="Cambria Math" w:eastAsiaTheme="minorEastAsia" w:hAnsi="Cambria Math"/>
+            <w:sz w:val="20"/>
+            <w:szCs w:val="20"/>
+            <w:lang w:bidi="he-IL"/>
+          </w:rPr>
+          <m:t>O</m:t>
+        </m:r>
+        <m:d>
+          <m:dPr>
+            <m:ctrlPr>
+              <w:rPr>
+                <w:rFonts w:ascii="Cambria Math" w:eastAsiaTheme="minorEastAsia" w:hAnsi="Cambria Math"/>
+                <w:i/>
+                <w:sz w:val="20"/>
+                <w:szCs w:val="20"/>
+                <w:lang w:bidi="he-IL"/>
+              </w:rPr>
+            </m:ctrlPr>
+          </m:dPr>
+          <m:e>
+            <m:func>
+              <m:funcPr>
+                <m:ctrlPr>
+                  <w:rPr>
+                    <w:rFonts w:ascii="Cambria Math" w:eastAsiaTheme="minorEastAsia" w:hAnsi="Cambria Math"/>
+                    <w:i/>
+                    <w:sz w:val="20"/>
+                    <w:szCs w:val="20"/>
+                    <w:lang w:bidi="he-IL"/>
+                  </w:rPr>
+                </m:ctrlPr>
+              </m:funcPr>
+              <m:fName>
+                <m:r>
+                  <m:rPr>
+                    <m:sty m:val="p"/>
+                  </m:rPr>
+                  <w:rPr>
+                    <w:rFonts w:ascii="Cambria Math" w:eastAsiaTheme="minorEastAsia" w:hAnsi="Cambria Math"/>
+                    <w:sz w:val="20"/>
+                    <w:szCs w:val="20"/>
+                    <w:lang w:bidi="he-IL"/>
+                  </w:rPr>
+                  <m:t>log</m:t>
+                </m:r>
+              </m:fName>
+              <m:e>
+                <m:d>
+                  <m:dPr>
+                    <m:ctrlPr>
+                      <w:rPr>
+                        <w:rFonts w:ascii="Cambria Math" w:eastAsiaTheme="minorEastAsia" w:hAnsi="Cambria Math"/>
+                        <w:i/>
+                        <w:sz w:val="20"/>
+                        <w:szCs w:val="20"/>
+                        <w:lang w:bidi="he-IL"/>
+                      </w:rPr>
+                    </m:ctrlPr>
+                  </m:dPr>
+                  <m:e>
+                    <m:r>
+                      <w:rPr>
+                        <w:rFonts w:ascii="Cambria Math" w:eastAsiaTheme="minorEastAsia" w:hAnsi="Cambria Math"/>
+                        <w:sz w:val="20"/>
+                        <w:szCs w:val="20"/>
+                        <w:lang w:bidi="he-IL"/>
+                      </w:rPr>
+                      <m:t>n</m:t>
+                    </m:r>
+                  </m:e>
+                </m:d>
+              </m:e>
+            </m:func>
+            <m:r>
+              <w:rPr>
+                <w:rFonts w:ascii="Cambria Math" w:eastAsiaTheme="minorEastAsia" w:hAnsi="Cambria Math"/>
+                <w:sz w:val="20"/>
+                <w:szCs w:val="20"/>
+                <w:lang w:bidi="he-IL"/>
+              </w:rPr>
+              <m:t>+</m:t>
+            </m:r>
+            <m:func>
+              <m:funcPr>
+                <m:ctrlPr>
+                  <w:rPr>
+                    <w:rFonts w:ascii="Cambria Math" w:eastAsiaTheme="minorEastAsia" w:hAnsi="Cambria Math"/>
+                    <w:i/>
+                    <w:sz w:val="20"/>
+                    <w:szCs w:val="20"/>
+                    <w:lang w:bidi="he-IL"/>
+                  </w:rPr>
+                </m:ctrlPr>
+              </m:funcPr>
+              <m:fName>
+                <m:r>
+                  <m:rPr>
+                    <m:sty m:val="p"/>
+                  </m:rPr>
+                  <w:rPr>
+                    <w:rFonts w:ascii="Cambria Math" w:eastAsiaTheme="minorEastAsia" w:hAnsi="Cambria Math"/>
+                    <w:sz w:val="20"/>
+                    <w:szCs w:val="20"/>
+                    <w:lang w:bidi="he-IL"/>
+                  </w:rPr>
+                  <m:t>log</m:t>
+                </m:r>
+              </m:fName>
+              <m:e>
+                <m:d>
+                  <m:dPr>
+                    <m:ctrlPr>
+                      <w:rPr>
+                        <w:rFonts w:ascii="Cambria Math" w:eastAsiaTheme="minorEastAsia" w:hAnsi="Cambria Math"/>
+                        <w:i/>
+                        <w:sz w:val="20"/>
+                        <w:szCs w:val="20"/>
+                        <w:lang w:bidi="he-IL"/>
+                      </w:rPr>
+                    </m:ctrlPr>
+                  </m:dPr>
+                  <m:e>
+                    <m:r>
+                      <w:rPr>
+                        <w:rFonts w:ascii="Cambria Math" w:eastAsiaTheme="minorEastAsia" w:hAnsi="Cambria Math"/>
+                        <w:sz w:val="20"/>
+                        <w:szCs w:val="20"/>
+                        <w:lang w:bidi="he-IL"/>
+                      </w:rPr>
+                      <m:t>k</m:t>
+                    </m:r>
+                  </m:e>
+                </m:d>
+              </m:e>
+            </m:func>
+          </m:e>
+        </m:d>
+      </m:oMath>
+      <w:r>
+        <w:rPr>
+          <w:rFonts w:eastAsiaTheme="minorEastAsia" w:hint="cs"/>
+          <w:sz w:val="20"/>
+          <w:szCs w:val="20"/>
+          <w:rtl/>
+          <w:lang w:bidi="he-IL"/>
+        </w:rPr>
+        <w:t xml:space="preserve"> כאשר </w:t>
+      </w:r>
+      <w:r>
+        <w:rPr>
+          <w:rFonts w:eastAsiaTheme="minorEastAsia"/>
+          <w:sz w:val="20"/>
+          <w:szCs w:val="20"/>
+          <w:lang w:bidi="ar-DZ"/>
+        </w:rPr>
+        <w:t>n</w:t>
+      </w:r>
+      <w:r>
+        <w:rPr>
+          <w:rFonts w:eastAsiaTheme="minorEastAsia" w:hint="cs"/>
+          <w:sz w:val="20"/>
+          <w:szCs w:val="20"/>
+          <w:rtl/>
+          <w:lang w:bidi="he-IL"/>
+        </w:rPr>
+        <w:t xml:space="preserve"> הוא מספר המשתמשים במערכת שלנו ואת </w:t>
+      </w:r>
+      <w:r>
+        <w:rPr>
+          <w:rFonts w:eastAsiaTheme="minorEastAsia"/>
+          <w:sz w:val="20"/>
+          <w:szCs w:val="20"/>
+          <w:lang w:bidi="ar-DZ"/>
+        </w:rPr>
+        <w:t xml:space="preserve">k </w:t>
+      </w:r>
+      <w:r>
+        <w:rPr>
+          <w:rFonts w:eastAsiaTheme="minorEastAsia" w:hint="cs"/>
+          <w:sz w:val="20"/>
+          <w:szCs w:val="20"/>
+          <w:rtl/>
+          <w:lang w:bidi="he-IL"/>
+        </w:rPr>
+        <w:t xml:space="preserve"> הוא מפסר הסרטים במערכת שלנו.</w:t>
+      </w:r>
     </w:p>
     <w:p>
       <w:pPr>
@@ -7523,13 +7689,2679 @@
     <w:p>
       <w:pPr>
         <w:pStyle w:val="ListParagraph"/>
+        <w:numPr>
+          <w:ilvl w:val="0"/>
+          <w:numId w:val="4"/>
+        </w:numPr>
         <w:bidi/>
         <w:rPr>
           <w:rFonts w:eastAsiaTheme="minorEastAsia"/>
-          <w:i/>
-          <w:sz w:val="20"/>
-          <w:szCs w:val="20"/>
-          <w:lang w:bidi="ar-DZ"/>
+          <w:sz w:val="20"/>
+          <w:szCs w:val="20"/>
+          <w:lang w:bidi="ar-DZ"/>
+        </w:rPr>
+      </w:pPr>
+      <w:r>
+        <w:rPr>
+          <w:rFonts w:eastAsiaTheme="minorEastAsia"/>
+          <w:b/>
+          <w:bCs/>
+          <w:sz w:val="20"/>
+          <w:szCs w:val="20"/>
+          <w:lang w:bidi="ar-DZ"/>
+        </w:rPr>
+        <w:t>Group_watch</w:t>
+      </w:r>
+      <w:r>
+        <w:rPr>
+          <w:rFonts w:eastAsiaTheme="minorEastAsia" w:hint="cs"/>
+          <w:sz w:val="20"/>
+          <w:szCs w:val="20"/>
+          <w:rtl/>
+          <w:lang w:bidi="he-IL"/>
+        </w:rPr>
+        <w:t xml:space="preserve">: </w:t>
+      </w:r>
+    </w:p>
+    <w:p>
+      <w:pPr>
+        <w:pStyle w:val="ListParagraph"/>
+        <w:bidi/>
+        <w:rPr>
+          <w:rFonts w:eastAsiaTheme="minorEastAsia"/>
+          <w:sz w:val="20"/>
+          <w:szCs w:val="20"/>
+          <w:lang w:bidi="he-IL"/>
+        </w:rPr>
+      </w:pPr>
+      <w:r>
+        <w:rPr>
+          <w:rFonts w:eastAsiaTheme="minorEastAsia" w:hint="cs"/>
+          <w:sz w:val="20"/>
+          <w:szCs w:val="20"/>
+          <w:rtl/>
+          <w:lang w:bidi="he-IL"/>
+        </w:rPr>
+        <w:t xml:space="preserve">הפונקציה מקבלת כ </w:t>
+      </w:r>
+      <w:r>
+        <w:rPr>
+          <w:rFonts w:eastAsiaTheme="minorEastAsia"/>
+          <w:sz w:val="20"/>
+          <w:szCs w:val="20"/>
+          <w:lang w:bidi="ar-DZ"/>
+        </w:rPr>
+        <w:t>Input</w:t>
+      </w:r>
+      <w:r>
+        <w:rPr>
+          <w:rFonts w:eastAsiaTheme="minorEastAsia" w:hint="cs"/>
+          <w:sz w:val="20"/>
+          <w:szCs w:val="20"/>
+          <w:rtl/>
+          <w:lang w:bidi="he-IL"/>
+        </w:rPr>
+        <w:t xml:space="preserve"> מספר סרט ומפסר משתמש הודקת שהם חוקים (אם לא מחזירה </w:t>
+      </w:r>
+      <w:r>
+        <w:rPr>
+          <w:rFonts w:eastAsiaTheme="minorEastAsia"/>
+          <w:sz w:val="20"/>
+          <w:szCs w:val="20"/>
+          <w:lang w:bidi="ar-DZ"/>
+        </w:rPr>
+        <w:t>invalid input</w:t>
+      </w:r>
+      <w:r>
+        <w:rPr>
+          <w:rFonts w:eastAsiaTheme="minorEastAsia" w:hint="cs"/>
+          <w:sz w:val="20"/>
+          <w:szCs w:val="20"/>
+          <w:rtl/>
+          <w:lang w:bidi="he-IL"/>
+        </w:rPr>
+        <w:t>)</w:t>
+      </w:r>
+      <w:r>
+        <w:rPr>
+          <w:rFonts w:eastAsiaTheme="minorEastAsia" w:hint="cs"/>
+          <w:sz w:val="20"/>
+          <w:szCs w:val="20"/>
+          <w:lang w:bidi="he-IL"/>
+        </w:rPr>
+        <w:t xml:space="preserve"> </w:t>
+      </w:r>
+      <w:r>
+        <w:rPr>
+          <w:rFonts w:eastAsiaTheme="minorEastAsia" w:hint="cs"/>
+          <w:sz w:val="20"/>
+          <w:szCs w:val="20"/>
+          <w:rtl/>
+          <w:lang w:bidi="he-IL"/>
+        </w:rPr>
+        <w:t xml:space="preserve">ואחרי זה בודקת שהם קיימים במערכת על ידי שימוש ב </w:t>
+      </w:r>
+      <w:r>
+        <w:rPr>
+          <w:rFonts w:eastAsiaTheme="minorEastAsia"/>
+          <w:sz w:val="20"/>
+          <w:szCs w:val="20"/>
+          <w:lang w:bidi="ar-DZ"/>
+        </w:rPr>
+        <w:t>find</w:t>
+      </w:r>
+      <w:r>
+        <w:rPr>
+          <w:rFonts w:eastAsiaTheme="minorEastAsia" w:hint="cs"/>
+          <w:sz w:val="20"/>
+          <w:szCs w:val="20"/>
+          <w:rtl/>
+          <w:lang w:bidi="he-IL"/>
+        </w:rPr>
+        <w:t xml:space="preserve"> ומאחסנת 2 מצבעים אחד על הסרט והשני על המשתמש, אחרי זה מוודאת שבמקרה שהסרט </w:t>
+      </w:r>
+      <w:r>
+        <w:rPr>
+          <w:rFonts w:eastAsiaTheme="minorEastAsia" w:hint="cs"/>
+          <w:sz w:val="20"/>
+          <w:szCs w:val="20"/>
+          <w:lang w:bidi="he-IL"/>
+        </w:rPr>
+        <w:t>VIP</w:t>
+      </w:r>
+      <w:r>
+        <w:rPr>
+          <w:rFonts w:eastAsiaTheme="minorEastAsia" w:hint="cs"/>
+          <w:sz w:val="20"/>
+          <w:szCs w:val="20"/>
+          <w:rtl/>
+          <w:lang w:bidi="he-IL"/>
+        </w:rPr>
+        <w:t xml:space="preserve"> הקבוצה היא </w:t>
+      </w:r>
+      <w:r>
+        <w:rPr>
+          <w:rFonts w:eastAsiaTheme="minorEastAsia" w:hint="cs"/>
+          <w:sz w:val="20"/>
+          <w:szCs w:val="20"/>
+          <w:lang w:bidi="he-IL"/>
+        </w:rPr>
+        <w:t>VIP</w:t>
+      </w:r>
+      <w:r>
+        <w:rPr>
+          <w:rFonts w:eastAsiaTheme="minorEastAsia" w:hint="cs"/>
+          <w:sz w:val="20"/>
+          <w:szCs w:val="20"/>
+          <w:rtl/>
+          <w:lang w:bidi="he-IL"/>
+        </w:rPr>
+        <w:t xml:space="preserve"> ותוכל לצפות בסרט (אחרת תחזיר </w:t>
+      </w:r>
+      <w:r>
+        <w:rPr>
+          <w:rFonts w:eastAsiaTheme="minorEastAsia"/>
+          <w:sz w:val="20"/>
+          <w:szCs w:val="20"/>
+          <w:lang w:bidi="ar-DZ"/>
+        </w:rPr>
+        <w:t>failure</w:t>
+      </w:r>
+      <w:r>
+        <w:rPr>
+          <w:rFonts w:eastAsiaTheme="minorEastAsia" w:hint="cs"/>
+          <w:sz w:val="20"/>
+          <w:szCs w:val="20"/>
+          <w:rtl/>
+          <w:lang w:bidi="he-IL"/>
+        </w:rPr>
+        <w:t xml:space="preserve"> ), אחרי זה שולחת את שני המצבעים האלה לפונקציה בשם </w:t>
+      </w:r>
+      <w:r>
+        <w:rPr>
+          <w:rFonts w:eastAsiaTheme="minorEastAsia"/>
+          <w:sz w:val="20"/>
+          <w:szCs w:val="20"/>
+          <w:lang w:bidi="ar-DZ"/>
+        </w:rPr>
+        <w:t>updateRatingsMoviesTrees</w:t>
+      </w:r>
+      <w:r>
+        <w:rPr>
+          <w:rFonts w:eastAsiaTheme="minorEastAsia" w:hint="cs"/>
+          <w:sz w:val="20"/>
+          <w:szCs w:val="20"/>
+          <w:rtl/>
+          <w:lang w:bidi="he-IL"/>
+        </w:rPr>
+        <w:t xml:space="preserve"> והיא דואגת לעדכן הצפיות (הסבר לפןנקציה הזאת בא בהמשך)</w:t>
+      </w:r>
+      <w:r>
+        <w:rPr>
+          <w:rFonts w:eastAsiaTheme="minorEastAsia" w:hint="cs"/>
+          <w:sz w:val="20"/>
+          <w:szCs w:val="20"/>
+          <w:rtl/>
+          <w:lang w:bidi="he-IL"/>
+        </w:rPr>
+        <w:t xml:space="preserve"> </w:t>
+      </w:r>
+      <w:r>
+        <w:rPr>
+          <w:rFonts w:eastAsiaTheme="minorEastAsia" w:hint="cs"/>
+          <w:sz w:val="20"/>
+          <w:szCs w:val="20"/>
+          <w:rtl/>
+          <w:lang w:bidi="he-IL"/>
+        </w:rPr>
+        <w:t xml:space="preserve">אם הכל עבד תחזיר </w:t>
+      </w:r>
+      <w:r>
+        <w:rPr>
+          <w:rFonts w:eastAsiaTheme="minorEastAsia"/>
+          <w:sz w:val="20"/>
+          <w:szCs w:val="20"/>
+          <w:lang w:bidi="ar-DZ"/>
+        </w:rPr>
+        <w:t>Success</w:t>
+      </w:r>
+      <w:r>
+        <w:rPr>
+          <w:rFonts w:eastAsiaTheme="minorEastAsia" w:hint="cs"/>
+          <w:sz w:val="20"/>
+          <w:szCs w:val="20"/>
+          <w:rtl/>
+          <w:lang w:bidi="he-IL"/>
+        </w:rPr>
+        <w:t>.</w:t>
+      </w:r>
+    </w:p>
+    <w:p>
+      <w:pPr>
+        <w:pStyle w:val="ListParagraph"/>
+        <w:bidi/>
+        <w:rPr>
+          <w:rFonts w:eastAsiaTheme="minorEastAsia"/>
+          <w:sz w:val="20"/>
+          <w:szCs w:val="20"/>
+          <w:lang w:bidi="he-IL"/>
+        </w:rPr>
+      </w:pPr>
+      <w:r>
+        <w:rPr>
+          <w:rFonts w:eastAsiaTheme="minorEastAsia" w:hint="cs"/>
+          <w:sz w:val="20"/>
+          <w:szCs w:val="20"/>
+          <w:rtl/>
+          <w:lang w:bidi="he-IL"/>
+        </w:rPr>
+        <w:t xml:space="preserve"> סביוכיות של שני החיפושים היא </w:t>
+      </w:r>
+      <m:oMath>
+        <m:r>
+          <w:rPr>
+            <w:rFonts w:ascii="Cambria Math" w:eastAsiaTheme="minorEastAsia" w:hAnsi="Cambria Math"/>
+            <w:sz w:val="20"/>
+            <w:szCs w:val="20"/>
+            <w:lang w:bidi="he-IL"/>
+          </w:rPr>
+          <m:t>O</m:t>
+        </m:r>
+        <m:d>
+          <m:dPr>
+            <m:ctrlPr>
+              <w:rPr>
+                <w:rFonts w:ascii="Cambria Math" w:eastAsiaTheme="minorEastAsia" w:hAnsi="Cambria Math"/>
+                <w:i/>
+                <w:sz w:val="20"/>
+                <w:szCs w:val="20"/>
+                <w:lang w:bidi="he-IL"/>
+              </w:rPr>
+            </m:ctrlPr>
+          </m:dPr>
+          <m:e>
+            <m:func>
+              <m:funcPr>
+                <m:ctrlPr>
+                  <w:rPr>
+                    <w:rFonts w:ascii="Cambria Math" w:eastAsiaTheme="minorEastAsia" w:hAnsi="Cambria Math"/>
+                    <w:sz w:val="20"/>
+                    <w:szCs w:val="20"/>
+                    <w:lang w:bidi="he-IL"/>
+                  </w:rPr>
+                </m:ctrlPr>
+              </m:funcPr>
+              <m:fName>
+                <m:r>
+                  <m:rPr>
+                    <m:sty m:val="p"/>
+                  </m:rPr>
+                  <w:rPr>
+                    <w:rFonts w:ascii="Cambria Math" w:eastAsiaTheme="minorEastAsia" w:hAnsi="Cambria Math"/>
+                    <w:sz w:val="20"/>
+                    <w:szCs w:val="20"/>
+                    <w:lang w:bidi="he-IL"/>
+                  </w:rPr>
+                  <m:t>log</m:t>
+                </m:r>
+                <m:ctrlPr>
+                  <w:rPr>
+                    <w:rFonts w:ascii="Cambria Math" w:eastAsiaTheme="minorEastAsia" w:hAnsi="Cambria Math"/>
+                    <w:i/>
+                    <w:sz w:val="20"/>
+                    <w:szCs w:val="20"/>
+                    <w:lang w:bidi="he-IL"/>
+                  </w:rPr>
+                </m:ctrlPr>
+              </m:fName>
+              <m:e>
+                <m:d>
+                  <m:dPr>
+                    <m:ctrlPr>
+                      <w:rPr>
+                        <w:rFonts w:ascii="Cambria Math" w:eastAsiaTheme="minorEastAsia" w:hAnsi="Cambria Math"/>
+                        <w:i/>
+                        <w:sz w:val="20"/>
+                        <w:szCs w:val="20"/>
+                        <w:lang w:bidi="he-IL"/>
+                      </w:rPr>
+                    </m:ctrlPr>
+                  </m:dPr>
+                  <m:e>
+                    <m:r>
+                      <w:rPr>
+                        <w:rFonts w:ascii="Cambria Math" w:eastAsiaTheme="minorEastAsia" w:hAnsi="Cambria Math"/>
+                        <w:sz w:val="20"/>
+                        <w:szCs w:val="20"/>
+                        <w:lang w:bidi="he-IL"/>
+                      </w:rPr>
+                      <m:t>m</m:t>
+                    </m:r>
+                  </m:e>
+                </m:d>
+              </m:e>
+            </m:func>
+            <m:r>
+              <w:rPr>
+                <w:rFonts w:ascii="Cambria Math" w:eastAsiaTheme="minorEastAsia" w:hAnsi="Cambria Math"/>
+                <w:sz w:val="20"/>
+                <w:szCs w:val="20"/>
+                <w:lang w:bidi="he-IL"/>
+              </w:rPr>
+              <m:t>+</m:t>
+            </m:r>
+            <m:func>
+              <m:funcPr>
+                <m:ctrlPr>
+                  <w:rPr>
+                    <w:rFonts w:ascii="Cambria Math" w:eastAsiaTheme="minorEastAsia" w:hAnsi="Cambria Math"/>
+                    <w:sz w:val="20"/>
+                    <w:szCs w:val="20"/>
+                    <w:lang w:bidi="he-IL"/>
+                  </w:rPr>
+                </m:ctrlPr>
+              </m:funcPr>
+              <m:fName>
+                <m:r>
+                  <m:rPr>
+                    <m:sty m:val="p"/>
+                  </m:rPr>
+                  <w:rPr>
+                    <w:rFonts w:ascii="Cambria Math" w:eastAsiaTheme="minorEastAsia" w:hAnsi="Cambria Math"/>
+                    <w:sz w:val="20"/>
+                    <w:szCs w:val="20"/>
+                    <w:lang w:bidi="he-IL"/>
+                  </w:rPr>
+                  <m:t>log</m:t>
+                </m:r>
+                <m:ctrlPr>
+                  <w:rPr>
+                    <w:rFonts w:ascii="Cambria Math" w:eastAsiaTheme="minorEastAsia" w:hAnsi="Cambria Math"/>
+                    <w:i/>
+                    <w:sz w:val="20"/>
+                    <w:szCs w:val="20"/>
+                    <w:lang w:bidi="he-IL"/>
+                  </w:rPr>
+                </m:ctrlPr>
+              </m:fName>
+              <m:e>
+                <m:d>
+                  <m:dPr>
+                    <m:ctrlPr>
+                      <w:rPr>
+                        <w:rFonts w:ascii="Cambria Math" w:eastAsiaTheme="minorEastAsia" w:hAnsi="Cambria Math"/>
+                        <w:i/>
+                        <w:sz w:val="20"/>
+                        <w:szCs w:val="20"/>
+                        <w:lang w:bidi="he-IL"/>
+                      </w:rPr>
+                    </m:ctrlPr>
+                  </m:dPr>
+                  <m:e>
+                    <m:r>
+                      <w:rPr>
+                        <w:rFonts w:ascii="Cambria Math" w:eastAsiaTheme="minorEastAsia" w:hAnsi="Cambria Math"/>
+                        <w:sz w:val="20"/>
+                        <w:szCs w:val="20"/>
+                        <w:lang w:bidi="he-IL"/>
+                      </w:rPr>
+                      <m:t>k</m:t>
+                    </m:r>
+                  </m:e>
+                </m:d>
+              </m:e>
+            </m:func>
+          </m:e>
+        </m:d>
+      </m:oMath>
+      <w:r>
+        <w:rPr>
+          <w:rFonts w:eastAsiaTheme="minorEastAsia" w:hint="cs"/>
+          <w:sz w:val="20"/>
+          <w:szCs w:val="20"/>
+          <w:rtl/>
+          <w:lang w:bidi="he-IL"/>
+        </w:rPr>
+        <w:t xml:space="preserve"> כאשר </w:t>
+      </w:r>
+      <w:r>
+        <w:rPr>
+          <w:rFonts w:eastAsiaTheme="minorEastAsia"/>
+          <w:sz w:val="20"/>
+          <w:szCs w:val="20"/>
+          <w:lang w:bidi="ar-DZ"/>
+        </w:rPr>
+        <w:t>m</w:t>
+      </w:r>
+      <w:r>
+        <w:rPr>
+          <w:rFonts w:eastAsiaTheme="minorEastAsia" w:hint="cs"/>
+          <w:sz w:val="20"/>
+          <w:szCs w:val="20"/>
+          <w:rtl/>
+          <w:lang w:bidi="he-IL"/>
+        </w:rPr>
+        <w:t xml:space="preserve"> הוא מספר הקבוצות ו </w:t>
+      </w:r>
+      <w:r>
+        <w:rPr>
+          <w:rFonts w:eastAsiaTheme="minorEastAsia"/>
+          <w:sz w:val="20"/>
+          <w:szCs w:val="20"/>
+          <w:lang w:bidi="ar-DZ"/>
+        </w:rPr>
+        <w:t xml:space="preserve">k </w:t>
+      </w:r>
+      <w:r>
+        <w:rPr>
+          <w:rFonts w:eastAsiaTheme="minorEastAsia" w:hint="cs"/>
+          <w:sz w:val="20"/>
+          <w:szCs w:val="20"/>
+          <w:rtl/>
+          <w:lang w:bidi="he-IL"/>
+        </w:rPr>
+        <w:t xml:space="preserve"> מספר הסרטים, וה </w:t>
+      </w:r>
+      <w:r>
+        <w:rPr>
+          <w:rFonts w:eastAsiaTheme="minorEastAsia"/>
+          <w:sz w:val="20"/>
+          <w:szCs w:val="20"/>
+          <w:lang w:bidi="ar-DZ"/>
+        </w:rPr>
+        <w:t>updateRatingsMoviesTrees</w:t>
+      </w:r>
+      <w:r>
+        <w:rPr>
+          <w:rFonts w:eastAsiaTheme="minorEastAsia" w:hint="cs"/>
+          <w:sz w:val="20"/>
+          <w:szCs w:val="20"/>
+          <w:rtl/>
+          <w:lang w:bidi="he-IL"/>
+        </w:rPr>
+        <w:t xml:space="preserve"> בעל סיביכיות זמן של </w:t>
+      </w:r>
+      <m:oMath>
+        <m:r>
+          <w:rPr>
+            <w:rFonts w:ascii="Cambria Math" w:eastAsiaTheme="minorEastAsia" w:hAnsi="Cambria Math"/>
+            <w:sz w:val="20"/>
+            <w:szCs w:val="20"/>
+            <w:lang w:bidi="he-IL"/>
+          </w:rPr>
+          <m:t>O</m:t>
+        </m:r>
+        <m:d>
+          <m:dPr>
+            <m:ctrlPr>
+              <w:rPr>
+                <w:rFonts w:ascii="Cambria Math" w:eastAsiaTheme="minorEastAsia" w:hAnsi="Cambria Math"/>
+                <w:i/>
+                <w:sz w:val="20"/>
+                <w:szCs w:val="20"/>
+                <w:lang w:bidi="he-IL"/>
+              </w:rPr>
+            </m:ctrlPr>
+          </m:dPr>
+          <m:e>
+            <m:func>
+              <m:funcPr>
+                <m:ctrlPr>
+                  <w:rPr>
+                    <w:rFonts w:ascii="Cambria Math" w:eastAsiaTheme="minorEastAsia" w:hAnsi="Cambria Math"/>
+                    <w:sz w:val="20"/>
+                    <w:szCs w:val="20"/>
+                    <w:lang w:bidi="he-IL"/>
+                  </w:rPr>
+                </m:ctrlPr>
+              </m:funcPr>
+              <m:fName>
+                <m:r>
+                  <m:rPr>
+                    <m:sty m:val="p"/>
+                  </m:rPr>
+                  <w:rPr>
+                    <w:rFonts w:ascii="Cambria Math" w:eastAsiaTheme="minorEastAsia" w:hAnsi="Cambria Math"/>
+                    <w:sz w:val="20"/>
+                    <w:szCs w:val="20"/>
+                    <w:lang w:bidi="he-IL"/>
+                  </w:rPr>
+                  <m:t>log</m:t>
+                </m:r>
+                <m:ctrlPr>
+                  <w:rPr>
+                    <w:rFonts w:ascii="Cambria Math" w:eastAsiaTheme="minorEastAsia" w:hAnsi="Cambria Math"/>
+                    <w:i/>
+                    <w:sz w:val="20"/>
+                    <w:szCs w:val="20"/>
+                    <w:lang w:bidi="he-IL"/>
+                  </w:rPr>
+                </m:ctrlPr>
+              </m:fName>
+              <m:e>
+                <m:d>
+                  <m:dPr>
+                    <m:ctrlPr>
+                      <w:rPr>
+                        <w:rFonts w:ascii="Cambria Math" w:eastAsiaTheme="minorEastAsia" w:hAnsi="Cambria Math"/>
+                        <w:i/>
+                        <w:sz w:val="20"/>
+                        <w:szCs w:val="20"/>
+                        <w:lang w:bidi="he-IL"/>
+                      </w:rPr>
+                    </m:ctrlPr>
+                  </m:dPr>
+                  <m:e>
+                    <m:r>
+                      <w:rPr>
+                        <w:rFonts w:ascii="Cambria Math" w:eastAsiaTheme="minorEastAsia" w:hAnsi="Cambria Math"/>
+                        <w:sz w:val="20"/>
+                        <w:szCs w:val="20"/>
+                        <w:lang w:bidi="he-IL"/>
+                      </w:rPr>
+                      <m:t>k</m:t>
+                    </m:r>
+                  </m:e>
+                </m:d>
+              </m:e>
+            </m:func>
+          </m:e>
+        </m:d>
+      </m:oMath>
+      <w:r>
+        <w:rPr>
+          <w:rFonts w:eastAsiaTheme="minorEastAsia" w:hint="cs"/>
+          <w:sz w:val="20"/>
+          <w:szCs w:val="20"/>
+          <w:rtl/>
+          <w:lang w:bidi="he-IL"/>
+        </w:rPr>
+        <w:t xml:space="preserve"> לכן הסיבוכיות הכללית של הפונקציה היא </w:t>
+      </w:r>
+      <m:oMath>
+        <m:r>
+          <w:rPr>
+            <w:rFonts w:ascii="Cambria Math" w:eastAsiaTheme="minorEastAsia" w:hAnsi="Cambria Math"/>
+            <w:sz w:val="20"/>
+            <w:szCs w:val="20"/>
+            <w:lang w:bidi="he-IL"/>
+          </w:rPr>
+          <m:t>O</m:t>
+        </m:r>
+        <m:d>
+          <m:dPr>
+            <m:ctrlPr>
+              <w:rPr>
+                <w:rFonts w:ascii="Cambria Math" w:eastAsiaTheme="minorEastAsia" w:hAnsi="Cambria Math"/>
+                <w:i/>
+                <w:sz w:val="20"/>
+                <w:szCs w:val="20"/>
+                <w:lang w:bidi="he-IL"/>
+              </w:rPr>
+            </m:ctrlPr>
+          </m:dPr>
+          <m:e>
+            <m:func>
+              <m:funcPr>
+                <m:ctrlPr>
+                  <w:rPr>
+                    <w:rFonts w:ascii="Cambria Math" w:eastAsiaTheme="minorEastAsia" w:hAnsi="Cambria Math"/>
+                    <w:sz w:val="20"/>
+                    <w:szCs w:val="20"/>
+                    <w:lang w:bidi="he-IL"/>
+                  </w:rPr>
+                </m:ctrlPr>
+              </m:funcPr>
+              <m:fName>
+                <m:r>
+                  <m:rPr>
+                    <m:sty m:val="p"/>
+                  </m:rPr>
+                  <w:rPr>
+                    <w:rFonts w:ascii="Cambria Math" w:eastAsiaTheme="minorEastAsia" w:hAnsi="Cambria Math"/>
+                    <w:sz w:val="20"/>
+                    <w:szCs w:val="20"/>
+                    <w:lang w:bidi="he-IL"/>
+                  </w:rPr>
+                  <m:t>log</m:t>
+                </m:r>
+                <m:ctrlPr>
+                  <w:rPr>
+                    <w:rFonts w:ascii="Cambria Math" w:eastAsiaTheme="minorEastAsia" w:hAnsi="Cambria Math"/>
+                    <w:i/>
+                    <w:sz w:val="20"/>
+                    <w:szCs w:val="20"/>
+                    <w:lang w:bidi="he-IL"/>
+                  </w:rPr>
+                </m:ctrlPr>
+              </m:fName>
+              <m:e>
+                <m:d>
+                  <m:dPr>
+                    <m:ctrlPr>
+                      <w:rPr>
+                        <w:rFonts w:ascii="Cambria Math" w:eastAsiaTheme="minorEastAsia" w:hAnsi="Cambria Math"/>
+                        <w:i/>
+                        <w:sz w:val="20"/>
+                        <w:szCs w:val="20"/>
+                        <w:lang w:bidi="he-IL"/>
+                      </w:rPr>
+                    </m:ctrlPr>
+                  </m:dPr>
+                  <m:e>
+                    <m:r>
+                      <w:rPr>
+                        <w:rFonts w:ascii="Cambria Math" w:eastAsiaTheme="minorEastAsia" w:hAnsi="Cambria Math"/>
+                        <w:sz w:val="20"/>
+                        <w:szCs w:val="20"/>
+                        <w:lang w:bidi="he-IL"/>
+                      </w:rPr>
+                      <m:t>m</m:t>
+                    </m:r>
+                  </m:e>
+                </m:d>
+              </m:e>
+            </m:func>
+            <m:r>
+              <w:rPr>
+                <w:rFonts w:ascii="Cambria Math" w:eastAsiaTheme="minorEastAsia" w:hAnsi="Cambria Math"/>
+                <w:sz w:val="20"/>
+                <w:szCs w:val="20"/>
+                <w:lang w:bidi="he-IL"/>
+              </w:rPr>
+              <m:t>+</m:t>
+            </m:r>
+            <m:func>
+              <m:funcPr>
+                <m:ctrlPr>
+                  <w:rPr>
+                    <w:rFonts w:ascii="Cambria Math" w:eastAsiaTheme="minorEastAsia" w:hAnsi="Cambria Math"/>
+                    <w:sz w:val="20"/>
+                    <w:szCs w:val="20"/>
+                    <w:lang w:bidi="he-IL"/>
+                  </w:rPr>
+                </m:ctrlPr>
+              </m:funcPr>
+              <m:fName>
+                <m:r>
+                  <m:rPr>
+                    <m:sty m:val="p"/>
+                  </m:rPr>
+                  <w:rPr>
+                    <w:rFonts w:ascii="Cambria Math" w:eastAsiaTheme="minorEastAsia" w:hAnsi="Cambria Math"/>
+                    <w:sz w:val="20"/>
+                    <w:szCs w:val="20"/>
+                    <w:lang w:bidi="he-IL"/>
+                  </w:rPr>
+                  <m:t>log</m:t>
+                </m:r>
+                <m:ctrlPr>
+                  <w:rPr>
+                    <w:rFonts w:ascii="Cambria Math" w:eastAsiaTheme="minorEastAsia" w:hAnsi="Cambria Math"/>
+                    <w:i/>
+                    <w:sz w:val="20"/>
+                    <w:szCs w:val="20"/>
+                    <w:lang w:bidi="he-IL"/>
+                  </w:rPr>
+                </m:ctrlPr>
+              </m:fName>
+              <m:e>
+                <m:d>
+                  <m:dPr>
+                    <m:ctrlPr>
+                      <w:rPr>
+                        <w:rFonts w:ascii="Cambria Math" w:eastAsiaTheme="minorEastAsia" w:hAnsi="Cambria Math"/>
+                        <w:i/>
+                        <w:sz w:val="20"/>
+                        <w:szCs w:val="20"/>
+                        <w:lang w:bidi="he-IL"/>
+                      </w:rPr>
+                    </m:ctrlPr>
+                  </m:dPr>
+                  <m:e>
+                    <m:r>
+                      <w:rPr>
+                        <w:rFonts w:ascii="Cambria Math" w:eastAsiaTheme="minorEastAsia" w:hAnsi="Cambria Math"/>
+                        <w:sz w:val="20"/>
+                        <w:szCs w:val="20"/>
+                        <w:lang w:bidi="he-IL"/>
+                      </w:rPr>
+                      <m:t>k</m:t>
+                    </m:r>
+                  </m:e>
+                </m:d>
+              </m:e>
+            </m:func>
+          </m:e>
+        </m:d>
+      </m:oMath>
+      <w:r>
+        <w:rPr>
+          <w:rFonts w:eastAsiaTheme="minorEastAsia"/>
+          <w:sz w:val="20"/>
+          <w:szCs w:val="20"/>
+          <w:lang w:bidi="he-IL"/>
+        </w:rPr>
+        <w:t>.</w:t>
+      </w:r>
+    </w:p>
+    <w:p>
+      <w:pPr>
+        <w:pStyle w:val="ListParagraph"/>
+        <w:bidi/>
+        <w:rPr>
+          <w:rFonts w:eastAsiaTheme="minorEastAsia"/>
+          <w:sz w:val="20"/>
+          <w:szCs w:val="20"/>
+          <w:lang w:bidi="ar-DZ"/>
+        </w:rPr>
+      </w:pPr>
+    </w:p>
+    <w:p>
+      <w:pPr>
+        <w:pStyle w:val="ListParagraph"/>
+        <w:numPr>
+          <w:ilvl w:val="0"/>
+          <w:numId w:val="4"/>
+        </w:numPr>
+        <w:bidi/>
+        <w:rPr>
+          <w:rFonts w:eastAsiaTheme="minorEastAsia"/>
+          <w:sz w:val="20"/>
+          <w:szCs w:val="20"/>
+          <w:lang w:bidi="ar-DZ"/>
+        </w:rPr>
+      </w:pPr>
+      <w:r>
+        <w:rPr>
+          <w:rFonts w:eastAsiaTheme="minorEastAsia"/>
+          <w:b/>
+          <w:bCs/>
+          <w:sz w:val="20"/>
+          <w:szCs w:val="20"/>
+          <w:lang w:bidi="ar-DZ"/>
+        </w:rPr>
+        <w:t>Get_all_movies_count</w:t>
+      </w:r>
+      <w:r>
+        <w:rPr>
+          <w:rFonts w:eastAsiaTheme="minorEastAsia" w:hint="cs"/>
+          <w:sz w:val="20"/>
+          <w:szCs w:val="20"/>
+          <w:rtl/>
+          <w:lang w:bidi="he-IL"/>
+        </w:rPr>
+        <w:t xml:space="preserve">: </w:t>
+      </w:r>
+    </w:p>
+    <w:p>
+      <w:pPr>
+        <w:pStyle w:val="ListParagraph"/>
+        <w:bidi/>
+        <w:rPr>
+          <w:rFonts w:eastAsiaTheme="minorEastAsia"/>
+          <w:sz w:val="20"/>
+          <w:szCs w:val="20"/>
+          <w:rtl/>
+          <w:lang w:bidi="he-IL"/>
+        </w:rPr>
+      </w:pPr>
+      <w:r>
+        <w:rPr>
+          <w:rFonts w:eastAsiaTheme="minorEastAsia" w:hint="cs"/>
+          <w:sz w:val="20"/>
+          <w:szCs w:val="20"/>
+          <w:rtl/>
+          <w:lang w:bidi="he-IL"/>
+        </w:rPr>
+        <w:t xml:space="preserve">הפונקציה מקבלת את ה </w:t>
+      </w:r>
+      <w:r>
+        <w:rPr>
+          <w:rFonts w:eastAsiaTheme="minorEastAsia"/>
+          <w:sz w:val="20"/>
+          <w:szCs w:val="20"/>
+          <w:lang w:bidi="ar-DZ"/>
+        </w:rPr>
+        <w:t>Genre</w:t>
+      </w:r>
+      <w:r>
+        <w:rPr>
+          <w:rFonts w:eastAsiaTheme="minorEastAsia" w:hint="cs"/>
+          <w:sz w:val="20"/>
+          <w:szCs w:val="20"/>
+          <w:rtl/>
+          <w:lang w:bidi="he-IL"/>
+        </w:rPr>
+        <w:t xml:space="preserve"> הרצוי ותחזיר את מספר הסרטים במערכת בה </w:t>
+      </w:r>
+      <w:r>
+        <w:rPr>
+          <w:rFonts w:eastAsiaTheme="minorEastAsia"/>
+          <w:sz w:val="20"/>
+          <w:szCs w:val="20"/>
+          <w:lang w:bidi="ar-DZ"/>
+        </w:rPr>
+        <w:t>Genre</w:t>
+      </w:r>
+      <w:r>
+        <w:rPr>
+          <w:rFonts w:eastAsiaTheme="minorEastAsia" w:hint="cs"/>
+          <w:sz w:val="20"/>
+          <w:szCs w:val="20"/>
+          <w:rtl/>
+          <w:lang w:bidi="he-IL"/>
+        </w:rPr>
+        <w:t xml:space="preserve"> הזאת ובמקרה של </w:t>
+      </w:r>
+      <w:r>
+        <w:rPr>
+          <w:rFonts w:eastAsiaTheme="minorEastAsia"/>
+          <w:sz w:val="20"/>
+          <w:szCs w:val="20"/>
+          <w:lang w:bidi="ar-DZ"/>
+        </w:rPr>
+        <w:t>none</w:t>
+      </w:r>
+      <w:r>
+        <w:rPr>
+          <w:rFonts w:eastAsiaTheme="minorEastAsia" w:hint="cs"/>
+          <w:sz w:val="20"/>
+          <w:szCs w:val="20"/>
+          <w:rtl/>
+          <w:lang w:bidi="he-IL"/>
+        </w:rPr>
+        <w:t xml:space="preserve"> היא תחזיר את כמות כל הסרטים, בכל עץ של סרטים אנחנו תמיד שומרים את מספר הסרטים השייכים לו ונחזיר איתו על ידי שימוש ב </w:t>
+      </w:r>
+      <w:r>
+        <w:rPr>
+          <w:rFonts w:eastAsiaTheme="minorEastAsia"/>
+          <w:sz w:val="20"/>
+          <w:szCs w:val="20"/>
+          <w:lang w:bidi="ar-DZ"/>
+        </w:rPr>
+        <w:t>getter</w:t>
+      </w:r>
+      <w:r>
+        <w:rPr>
+          <w:rFonts w:eastAsiaTheme="minorEastAsia" w:hint="cs"/>
+          <w:sz w:val="20"/>
+          <w:szCs w:val="20"/>
+          <w:rtl/>
+          <w:lang w:bidi="he-IL"/>
+        </w:rPr>
+        <w:t xml:space="preserve"> ולכן סיבוכיות הזמן של הפעולה היא </w:t>
+      </w:r>
+      <m:oMath>
+        <m:r>
+          <w:rPr>
+            <w:rFonts w:ascii="Cambria Math" w:eastAsiaTheme="minorEastAsia" w:hAnsi="Cambria Math"/>
+            <w:sz w:val="20"/>
+            <w:szCs w:val="20"/>
+            <w:lang w:bidi="he-IL"/>
+          </w:rPr>
+          <m:t>O</m:t>
+        </m:r>
+        <m:d>
+          <m:dPr>
+            <m:ctrlPr>
+              <w:rPr>
+                <w:rFonts w:ascii="Cambria Math" w:eastAsiaTheme="minorEastAsia" w:hAnsi="Cambria Math"/>
+                <w:i/>
+                <w:sz w:val="20"/>
+                <w:szCs w:val="20"/>
+                <w:lang w:bidi="he-IL"/>
+              </w:rPr>
+            </m:ctrlPr>
+          </m:dPr>
+          <m:e>
+            <m:r>
+              <w:rPr>
+                <w:rFonts w:ascii="Cambria Math" w:eastAsiaTheme="minorEastAsia" w:hAnsi="Cambria Math"/>
+                <w:sz w:val="20"/>
+                <w:szCs w:val="20"/>
+                <w:lang w:bidi="he-IL"/>
+              </w:rPr>
+              <m:t>1</m:t>
+            </m:r>
+          </m:e>
+        </m:d>
+      </m:oMath>
+      <w:r>
+        <w:rPr>
+          <w:rFonts w:eastAsiaTheme="minorEastAsia" w:hint="cs"/>
+          <w:sz w:val="20"/>
+          <w:szCs w:val="20"/>
+          <w:rtl/>
+          <w:lang w:bidi="he-IL"/>
+        </w:rPr>
+        <w:t>.</w:t>
+      </w:r>
+    </w:p>
+    <w:p>
+      <w:pPr>
+        <w:pStyle w:val="ListParagraph"/>
+        <w:bidi/>
+        <w:rPr>
+          <w:rFonts w:eastAsiaTheme="minorEastAsia"/>
+          <w:sz w:val="20"/>
+          <w:szCs w:val="20"/>
+          <w:rtl/>
+          <w:lang w:bidi="he-IL"/>
+        </w:rPr>
+      </w:pPr>
+    </w:p>
+    <w:p>
+      <w:pPr>
+        <w:pStyle w:val="ListParagraph"/>
+        <w:numPr>
+          <w:ilvl w:val="0"/>
+          <w:numId w:val="4"/>
+        </w:numPr>
+        <w:bidi/>
+        <w:rPr>
+          <w:rFonts w:eastAsiaTheme="minorEastAsia"/>
+          <w:sz w:val="20"/>
+          <w:szCs w:val="20"/>
+          <w:lang w:bidi="ar-DZ"/>
+        </w:rPr>
+      </w:pPr>
+      <w:r>
+        <w:rPr>
+          <w:rFonts w:eastAsiaTheme="minorEastAsia"/>
+          <w:b/>
+          <w:bCs/>
+          <w:sz w:val="20"/>
+          <w:szCs w:val="20"/>
+          <w:lang w:bidi="ar-DZ"/>
+        </w:rPr>
+        <w:t>Get_all_movies</w:t>
+      </w:r>
+      <w:r>
+        <w:rPr>
+          <w:rFonts w:eastAsiaTheme="minorEastAsia" w:hint="cs"/>
+          <w:sz w:val="20"/>
+          <w:szCs w:val="20"/>
+          <w:rtl/>
+          <w:lang w:bidi="he-IL"/>
+        </w:rPr>
+        <w:t>:</w:t>
+      </w:r>
+    </w:p>
+    <w:p>
+      <w:pPr>
+        <w:pStyle w:val="ListParagraph"/>
+        <w:bidi/>
+        <w:rPr>
+          <w:rFonts w:eastAsiaTheme="minorEastAsia"/>
+          <w:sz w:val="20"/>
+          <w:szCs w:val="20"/>
+          <w:rtl/>
+          <w:lang w:bidi="he-IL"/>
+        </w:rPr>
+      </w:pPr>
+      <w:r>
+        <w:rPr>
+          <w:rFonts w:eastAsiaTheme="minorEastAsia" w:hint="cs"/>
+          <w:sz w:val="20"/>
+          <w:szCs w:val="20"/>
+          <w:rtl/>
+          <w:lang w:bidi="he-IL"/>
+        </w:rPr>
+        <w:t xml:space="preserve">הפונקציה מקבלת </w:t>
+      </w:r>
+      <w:r>
+        <w:rPr>
+          <w:rFonts w:eastAsiaTheme="minorEastAsia"/>
+          <w:sz w:val="20"/>
+          <w:szCs w:val="20"/>
+          <w:lang w:bidi="ar-DZ"/>
+        </w:rPr>
+        <w:t>Genre</w:t>
+      </w:r>
+      <w:r>
+        <w:rPr>
+          <w:rFonts w:eastAsiaTheme="minorEastAsia" w:hint="cs"/>
+          <w:sz w:val="20"/>
+          <w:szCs w:val="20"/>
+          <w:rtl/>
+          <w:lang w:bidi="he-IL"/>
+        </w:rPr>
+        <w:t xml:space="preserve"> ו </w:t>
+      </w:r>
+      <w:r>
+        <w:rPr>
+          <w:rFonts w:eastAsiaTheme="minorEastAsia"/>
+          <w:sz w:val="20"/>
+          <w:szCs w:val="20"/>
+          <w:lang w:bidi="ar-DZ"/>
+        </w:rPr>
+        <w:t>output</w:t>
+      </w:r>
+      <w:r>
+        <w:rPr>
+          <w:rFonts w:eastAsiaTheme="minorEastAsia" w:hint="cs"/>
+          <w:sz w:val="20"/>
+          <w:szCs w:val="20"/>
+          <w:rtl/>
+          <w:lang w:bidi="he-IL"/>
+        </w:rPr>
+        <w:t xml:space="preserve"> , בודקים שהאינפוט תקין אחרת נחזיר </w:t>
+      </w:r>
+      <w:r>
+        <w:rPr>
+          <w:rFonts w:eastAsiaTheme="minorEastAsia"/>
+          <w:sz w:val="20"/>
+          <w:szCs w:val="20"/>
+          <w:lang w:bidi="ar-DZ"/>
+        </w:rPr>
+        <w:t>Invalid input</w:t>
+      </w:r>
+      <w:r>
+        <w:rPr>
+          <w:rFonts w:eastAsiaTheme="minorEastAsia" w:hint="cs"/>
+          <w:sz w:val="20"/>
+          <w:szCs w:val="20"/>
+          <w:rtl/>
+          <w:lang w:bidi="he-IL"/>
+        </w:rPr>
+        <w:t xml:space="preserve">, אחרי זה נעשה הקצאה דינמית של מערך של מצבעים שגודלו יתאים למספר הסרטים בה </w:t>
+      </w:r>
+      <w:r>
+        <w:rPr>
+          <w:rFonts w:eastAsiaTheme="minorEastAsia"/>
+          <w:sz w:val="20"/>
+          <w:szCs w:val="20"/>
+          <w:lang w:bidi="ar-DZ"/>
+        </w:rPr>
+        <w:t>Genre</w:t>
+      </w:r>
+      <w:r>
+        <w:rPr>
+          <w:rFonts w:eastAsiaTheme="minorEastAsia" w:hint="cs"/>
+          <w:sz w:val="20"/>
+          <w:szCs w:val="20"/>
+          <w:rtl/>
+          <w:lang w:bidi="he-IL"/>
+        </w:rPr>
+        <w:t xml:space="preserve"> המתאימה (במקרה של בעיה בהקצאה אנחנו מחזירית </w:t>
+      </w:r>
+      <w:r>
+        <w:rPr>
+          <w:rFonts w:eastAsiaTheme="minorEastAsia"/>
+          <w:sz w:val="20"/>
+          <w:szCs w:val="20"/>
+          <w:lang w:bidi="ar-DZ"/>
+        </w:rPr>
+        <w:t>allocation error</w:t>
+      </w:r>
+      <w:r>
+        <w:rPr>
+          <w:rFonts w:eastAsiaTheme="minorEastAsia" w:hint="cs"/>
+          <w:sz w:val="20"/>
+          <w:szCs w:val="20"/>
+          <w:rtl/>
+          <w:lang w:bidi="he-IL"/>
+        </w:rPr>
+        <w:t xml:space="preserve">) אחרי זה הולכים לעץ המתאים , משתמשים בפונקציה של </w:t>
+      </w:r>
+      <w:r>
+        <w:rPr>
+          <w:rFonts w:eastAsiaTheme="minorEastAsia"/>
+          <w:sz w:val="20"/>
+          <w:szCs w:val="20"/>
+          <w:lang w:bidi="ar-DZ"/>
+        </w:rPr>
+        <w:t>BuildInOrderArray</w:t>
+      </w:r>
+      <w:r>
+        <w:rPr>
+          <w:rFonts w:eastAsiaTheme="minorEastAsia" w:hint="cs"/>
+          <w:sz w:val="20"/>
+          <w:szCs w:val="20"/>
+          <w:rtl/>
+          <w:lang w:bidi="he-IL"/>
+        </w:rPr>
+        <w:t xml:space="preserve"> ושןמרים איתו בתוך המערך, אחרי זה עוברים איבר איבר על המערך ומכניסים איתו </w:t>
+      </w:r>
+      <w:r>
+        <w:rPr>
+          <w:rFonts w:eastAsiaTheme="minorEastAsia"/>
+          <w:sz w:val="20"/>
+          <w:szCs w:val="20"/>
+          <w:lang w:bidi="ar-DZ"/>
+        </w:rPr>
+        <w:t>output</w:t>
+      </w:r>
+      <w:r>
+        <w:rPr>
+          <w:rFonts w:eastAsiaTheme="minorEastAsia" w:hint="cs"/>
+          <w:sz w:val="20"/>
+          <w:szCs w:val="20"/>
+          <w:rtl/>
+          <w:lang w:bidi="he-IL"/>
+        </w:rPr>
+        <w:t xml:space="preserve">, אם קיבלנו </w:t>
+      </w:r>
+      <w:r>
+        <w:rPr>
+          <w:rFonts w:eastAsiaTheme="minorEastAsia"/>
+          <w:sz w:val="20"/>
+          <w:szCs w:val="20"/>
+          <w:lang w:bidi="ar-DZ"/>
+        </w:rPr>
+        <w:t>Genre</w:t>
+      </w:r>
+      <w:r>
+        <w:rPr>
+          <w:rFonts w:eastAsiaTheme="minorEastAsia" w:hint="cs"/>
+          <w:sz w:val="20"/>
+          <w:szCs w:val="20"/>
+          <w:rtl/>
+          <w:lang w:bidi="he-IL"/>
+        </w:rPr>
+        <w:t xml:space="preserve"> שאין בו סרטים נחזיר </w:t>
+      </w:r>
+      <w:r>
+        <w:rPr>
+          <w:rFonts w:eastAsiaTheme="minorEastAsia"/>
+          <w:sz w:val="20"/>
+          <w:szCs w:val="20"/>
+          <w:lang w:bidi="ar-DZ"/>
+        </w:rPr>
+        <w:t>failure</w:t>
+      </w:r>
+      <w:r>
+        <w:rPr>
+          <w:rFonts w:eastAsiaTheme="minorEastAsia" w:hint="cs"/>
+          <w:sz w:val="20"/>
+          <w:szCs w:val="20"/>
+          <w:rtl/>
+          <w:lang w:bidi="he-IL"/>
+        </w:rPr>
+        <w:t xml:space="preserve">, ואם הכל עבד נחזיר </w:t>
+      </w:r>
+      <w:r>
+        <w:rPr>
+          <w:rFonts w:eastAsiaTheme="minorEastAsia"/>
+          <w:sz w:val="20"/>
+          <w:szCs w:val="20"/>
+          <w:lang w:bidi="ar-DZ"/>
+        </w:rPr>
+        <w:t>success</w:t>
+      </w:r>
+      <w:r>
+        <w:rPr>
+          <w:rFonts w:eastAsiaTheme="minorEastAsia" w:hint="cs"/>
+          <w:sz w:val="20"/>
+          <w:szCs w:val="20"/>
+          <w:rtl/>
+          <w:lang w:bidi="he-IL"/>
+        </w:rPr>
+        <w:t xml:space="preserve">, סיבוכיות הזמן של הפעולה הזאת היא סביוכיות של ה </w:t>
+      </w:r>
+      <w:r>
+        <w:rPr>
+          <w:rFonts w:eastAsiaTheme="minorEastAsia"/>
+          <w:sz w:val="20"/>
+          <w:szCs w:val="20"/>
+          <w:lang w:bidi="ar-DZ"/>
+        </w:rPr>
+        <w:t>buildinorderarray</w:t>
+      </w:r>
+      <w:r>
+        <w:rPr>
+          <w:rFonts w:eastAsiaTheme="minorEastAsia" w:hint="cs"/>
+          <w:sz w:val="20"/>
+          <w:szCs w:val="20"/>
+          <w:rtl/>
+          <w:lang w:bidi="he-IL"/>
+        </w:rPr>
+        <w:t xml:space="preserve"> שהיא הולכת להיות מספר הסרטים בה </w:t>
+      </w:r>
+      <w:r>
+        <w:rPr>
+          <w:rFonts w:eastAsiaTheme="minorEastAsia"/>
+          <w:sz w:val="20"/>
+          <w:szCs w:val="20"/>
+          <w:lang w:bidi="ar-DZ"/>
+        </w:rPr>
+        <w:t>Genre</w:t>
+      </w:r>
+      <w:r>
+        <w:rPr>
+          <w:rFonts w:eastAsiaTheme="minorEastAsia" w:hint="cs"/>
+          <w:sz w:val="20"/>
+          <w:szCs w:val="20"/>
+          <w:rtl/>
+          <w:lang w:bidi="he-IL"/>
+        </w:rPr>
+        <w:t xml:space="preserve"> או כל הסרטים במקרה של </w:t>
+      </w:r>
+      <w:r>
+        <w:rPr>
+          <w:rFonts w:eastAsiaTheme="minorEastAsia"/>
+          <w:sz w:val="20"/>
+          <w:szCs w:val="20"/>
+          <w:lang w:bidi="ar-DZ"/>
+        </w:rPr>
+        <w:t>none</w:t>
+      </w:r>
+      <w:r>
+        <w:rPr>
+          <w:rFonts w:eastAsiaTheme="minorEastAsia" w:hint="cs"/>
+          <w:sz w:val="20"/>
+          <w:szCs w:val="20"/>
+          <w:rtl/>
+          <w:lang w:bidi="he-IL"/>
+        </w:rPr>
+        <w:t xml:space="preserve"> , לכן יש לנו סיבוכיות של </w:t>
+      </w:r>
+      <m:oMath>
+        <m:r>
+          <w:rPr>
+            <w:rFonts w:ascii="Cambria Math" w:eastAsiaTheme="minorEastAsia" w:hAnsi="Cambria Math"/>
+            <w:sz w:val="20"/>
+            <w:szCs w:val="20"/>
+            <w:lang w:bidi="he-IL"/>
+          </w:rPr>
+          <m:t>O</m:t>
+        </m:r>
+        <m:d>
+          <m:dPr>
+            <m:ctrlPr>
+              <w:rPr>
+                <w:rFonts w:ascii="Cambria Math" w:eastAsiaTheme="minorEastAsia" w:hAnsi="Cambria Math"/>
+                <w:i/>
+                <w:sz w:val="20"/>
+                <w:szCs w:val="20"/>
+                <w:lang w:bidi="he-IL"/>
+              </w:rPr>
+            </m:ctrlPr>
+          </m:dPr>
+          <m:e>
+            <m:func>
+              <m:funcPr>
+                <m:ctrlPr>
+                  <w:rPr>
+                    <w:rFonts w:ascii="Cambria Math" w:eastAsiaTheme="minorEastAsia" w:hAnsi="Cambria Math"/>
+                    <w:i/>
+                    <w:sz w:val="20"/>
+                    <w:szCs w:val="20"/>
+                    <w:lang w:bidi="he-IL"/>
+                  </w:rPr>
+                </m:ctrlPr>
+              </m:funcPr>
+              <m:fName>
+                <m:r>
+                  <m:rPr>
+                    <m:sty m:val="p"/>
+                  </m:rPr>
+                  <w:rPr>
+                    <w:rFonts w:ascii="Cambria Math" w:eastAsiaTheme="minorEastAsia" w:hAnsi="Cambria Math"/>
+                    <w:sz w:val="20"/>
+                    <w:szCs w:val="20"/>
+                    <w:lang w:bidi="he-IL"/>
+                  </w:rPr>
+                  <m:t>log</m:t>
+                </m:r>
+              </m:fName>
+              <m:e>
+                <m:d>
+                  <m:dPr>
+                    <m:ctrlPr>
+                      <w:rPr>
+                        <w:rFonts w:ascii="Cambria Math" w:eastAsiaTheme="minorEastAsia" w:hAnsi="Cambria Math"/>
+                        <w:i/>
+                        <w:sz w:val="20"/>
+                        <w:szCs w:val="20"/>
+                        <w:lang w:bidi="he-IL"/>
+                      </w:rPr>
+                    </m:ctrlPr>
+                  </m:dPr>
+                  <m:e>
+                    <m:sSub>
+                      <m:sSubPr>
+                        <m:ctrlPr>
+                          <w:rPr>
+                            <w:rFonts w:ascii="Cambria Math" w:eastAsiaTheme="minorEastAsia" w:hAnsi="Cambria Math"/>
+                            <w:i/>
+                            <w:sz w:val="20"/>
+                            <w:szCs w:val="20"/>
+                            <w:lang w:bidi="he-IL"/>
+                          </w:rPr>
+                        </m:ctrlPr>
+                      </m:sSubPr>
+                      <m:e>
+                        <m:r>
+                          <w:rPr>
+                            <w:rFonts w:ascii="Cambria Math" w:eastAsiaTheme="minorEastAsia" w:hAnsi="Cambria Math"/>
+                            <w:sz w:val="20"/>
+                            <w:szCs w:val="20"/>
+                            <w:lang w:bidi="he-IL"/>
+                          </w:rPr>
+                          <m:t>k</m:t>
+                        </m:r>
+                      </m:e>
+                      <m:sub>
+                        <m:r>
+                          <w:rPr>
+                            <w:rFonts w:ascii="Cambria Math" w:eastAsiaTheme="minorEastAsia" w:hAnsi="Cambria Math"/>
+                            <w:sz w:val="20"/>
+                            <w:szCs w:val="20"/>
+                            <w:lang w:bidi="he-IL"/>
+                          </w:rPr>
+                          <m:t>genre</m:t>
+                        </m:r>
+                      </m:sub>
+                    </m:sSub>
+                  </m:e>
+                </m:d>
+              </m:e>
+            </m:func>
+          </m:e>
+        </m:d>
+        <m:r>
+          <w:rPr>
+            <w:rFonts w:ascii="Cambria Math" w:eastAsiaTheme="minorEastAsia" w:hAnsi="Cambria Math"/>
+            <w:sz w:val="20"/>
+            <w:szCs w:val="20"/>
+            <w:lang w:bidi="he-IL"/>
+          </w:rPr>
+          <m:t xml:space="preserve">    OR     O</m:t>
+        </m:r>
+        <m:d>
+          <m:dPr>
+            <m:ctrlPr>
+              <w:rPr>
+                <w:rFonts w:ascii="Cambria Math" w:eastAsiaTheme="minorEastAsia" w:hAnsi="Cambria Math"/>
+                <w:i/>
+                <w:sz w:val="20"/>
+                <w:szCs w:val="20"/>
+                <w:lang w:bidi="he-IL"/>
+              </w:rPr>
+            </m:ctrlPr>
+          </m:dPr>
+          <m:e>
+            <m:func>
+              <m:funcPr>
+                <m:ctrlPr>
+                  <w:rPr>
+                    <w:rFonts w:ascii="Cambria Math" w:eastAsiaTheme="minorEastAsia" w:hAnsi="Cambria Math"/>
+                    <w:sz w:val="20"/>
+                    <w:szCs w:val="20"/>
+                    <w:lang w:bidi="he-IL"/>
+                  </w:rPr>
+                </m:ctrlPr>
+              </m:funcPr>
+              <m:fName>
+                <m:r>
+                  <m:rPr>
+                    <m:sty m:val="p"/>
+                  </m:rPr>
+                  <w:rPr>
+                    <w:rFonts w:ascii="Cambria Math" w:eastAsiaTheme="minorEastAsia" w:hAnsi="Cambria Math"/>
+                    <w:sz w:val="20"/>
+                    <w:szCs w:val="20"/>
+                    <w:lang w:bidi="he-IL"/>
+                  </w:rPr>
+                  <m:t>log</m:t>
+                </m:r>
+                <m:ctrlPr>
+                  <w:rPr>
+                    <w:rFonts w:ascii="Cambria Math" w:eastAsiaTheme="minorEastAsia" w:hAnsi="Cambria Math"/>
+                    <w:i/>
+                    <w:sz w:val="20"/>
+                    <w:szCs w:val="20"/>
+                    <w:lang w:bidi="he-IL"/>
+                  </w:rPr>
+                </m:ctrlPr>
+              </m:fName>
+              <m:e>
+                <m:d>
+                  <m:dPr>
+                    <m:ctrlPr>
+                      <w:rPr>
+                        <w:rFonts w:ascii="Cambria Math" w:eastAsiaTheme="minorEastAsia" w:hAnsi="Cambria Math"/>
+                        <w:i/>
+                        <w:sz w:val="20"/>
+                        <w:szCs w:val="20"/>
+                        <w:lang w:bidi="he-IL"/>
+                      </w:rPr>
+                    </m:ctrlPr>
+                  </m:dPr>
+                  <m:e>
+                    <m:r>
+                      <w:rPr>
+                        <w:rFonts w:ascii="Cambria Math" w:eastAsiaTheme="minorEastAsia" w:hAnsi="Cambria Math"/>
+                        <w:sz w:val="20"/>
+                        <w:szCs w:val="20"/>
+                        <w:lang w:bidi="he-IL"/>
+                      </w:rPr>
+                      <m:t>k</m:t>
+                    </m:r>
+                  </m:e>
+                </m:d>
+              </m:e>
+            </m:func>
+          </m:e>
+        </m:d>
+      </m:oMath>
+      <w:r>
+        <w:rPr>
+          <w:rFonts w:eastAsiaTheme="minorEastAsia"/>
+          <w:sz w:val="20"/>
+          <w:szCs w:val="20"/>
+          <w:lang w:bidi="he-IL"/>
+        </w:rPr>
+        <w:t>.</w:t>
+      </w:r>
+    </w:p>
+    <w:p>
+      <w:pPr>
+        <w:pStyle w:val="ListParagraph"/>
+        <w:bidi/>
+        <w:rPr>
+          <w:rFonts w:eastAsiaTheme="minorEastAsia"/>
+          <w:sz w:val="20"/>
+          <w:szCs w:val="20"/>
+          <w:rtl/>
+          <w:lang w:bidi="he-IL"/>
+        </w:rPr>
+      </w:pPr>
+    </w:p>
+    <w:p>
+      <w:pPr>
+        <w:pStyle w:val="ListParagraph"/>
+        <w:numPr>
+          <w:ilvl w:val="0"/>
+          <w:numId w:val="4"/>
+        </w:numPr>
+        <w:bidi/>
+        <w:rPr>
+          <w:rFonts w:eastAsiaTheme="minorEastAsia"/>
+          <w:sz w:val="20"/>
+          <w:szCs w:val="20"/>
+          <w:lang w:bidi="he-IL"/>
+        </w:rPr>
+      </w:pPr>
+      <w:r>
+        <w:rPr>
+          <w:rFonts w:eastAsiaTheme="minorEastAsia"/>
+          <w:b/>
+          <w:bCs/>
+          <w:sz w:val="20"/>
+          <w:szCs w:val="20"/>
+          <w:lang w:bidi="ar-DZ"/>
+        </w:rPr>
+        <w:t>Get_num_views</w:t>
+      </w:r>
+      <w:r>
+        <w:rPr>
+          <w:rFonts w:eastAsiaTheme="minorEastAsia" w:hint="cs"/>
+          <w:sz w:val="20"/>
+          <w:szCs w:val="20"/>
+          <w:rtl/>
+          <w:lang w:bidi="he-IL"/>
+        </w:rPr>
+        <w:t>:</w:t>
+      </w:r>
+    </w:p>
+    <w:p>
+      <w:pPr>
+        <w:pStyle w:val="ListParagraph"/>
+        <w:bidi/>
+        <w:rPr>
+          <w:rFonts w:eastAsiaTheme="minorEastAsia"/>
+          <w:sz w:val="20"/>
+          <w:szCs w:val="20"/>
+          <w:rtl/>
+          <w:lang w:bidi="he-IL"/>
+        </w:rPr>
+      </w:pPr>
+      <w:r>
+        <w:rPr>
+          <w:rFonts w:eastAsiaTheme="minorEastAsia" w:hint="cs"/>
+          <w:sz w:val="20"/>
+          <w:szCs w:val="20"/>
+          <w:rtl/>
+          <w:lang w:bidi="he-IL"/>
+        </w:rPr>
+        <w:t xml:space="preserve">הפונקציה מקבלת מספר משתמש ו </w:t>
+      </w:r>
+      <w:r>
+        <w:rPr>
+          <w:rFonts w:eastAsiaTheme="minorEastAsia"/>
+          <w:sz w:val="20"/>
+          <w:szCs w:val="20"/>
+          <w:lang w:bidi="ar-DZ"/>
+        </w:rPr>
+        <w:t>Genre</w:t>
+      </w:r>
+      <w:r>
+        <w:rPr>
+          <w:rFonts w:eastAsiaTheme="minorEastAsia" w:hint="cs"/>
+          <w:sz w:val="20"/>
+          <w:szCs w:val="20"/>
+          <w:rtl/>
+          <w:lang w:bidi="he-IL"/>
+        </w:rPr>
+        <w:t xml:space="preserve"> , משתמשת ב </w:t>
+      </w:r>
+      <w:r>
+        <w:rPr>
+          <w:rFonts w:eastAsiaTheme="minorEastAsia"/>
+          <w:sz w:val="20"/>
+          <w:szCs w:val="20"/>
+          <w:lang w:bidi="ar-DZ"/>
+        </w:rPr>
+        <w:t>Find</w:t>
+      </w:r>
+      <w:r>
+        <w:rPr>
+          <w:rFonts w:eastAsiaTheme="minorEastAsia" w:hint="cs"/>
+          <w:sz w:val="20"/>
+          <w:szCs w:val="20"/>
+          <w:rtl/>
+          <w:lang w:bidi="he-IL"/>
+        </w:rPr>
+        <w:t xml:space="preserve"> למצוא המשתמש בעץ המשתמשים ומשם מחזירה את הצפיות שלו בה </w:t>
+      </w:r>
+      <w:r>
+        <w:rPr>
+          <w:rFonts w:eastAsiaTheme="minorEastAsia"/>
+          <w:sz w:val="20"/>
+          <w:szCs w:val="20"/>
+          <w:lang w:bidi="ar-DZ"/>
+        </w:rPr>
+        <w:t>Genre</w:t>
+      </w:r>
+      <w:r>
+        <w:rPr>
+          <w:rFonts w:eastAsiaTheme="minorEastAsia" w:hint="cs"/>
+          <w:sz w:val="20"/>
+          <w:szCs w:val="20"/>
+          <w:rtl/>
+          <w:lang w:bidi="he-IL"/>
+        </w:rPr>
+        <w:t xml:space="preserve"> המתאים מתוך המערכים של צפיות ששומרים בקלאס המשתמש, וכמובן במקרה של קלט לא תקין או לא תמצא המשתמש הפונקציה תחזיר </w:t>
+      </w:r>
+      <w:r>
+        <w:rPr>
+          <w:rFonts w:eastAsiaTheme="minorEastAsia"/>
+          <w:sz w:val="20"/>
+          <w:szCs w:val="20"/>
+          <w:lang w:bidi="ar-DZ"/>
+        </w:rPr>
+        <w:t>StatusType</w:t>
+      </w:r>
+      <w:r>
+        <w:rPr>
+          <w:rFonts w:eastAsiaTheme="minorEastAsia" w:hint="cs"/>
+          <w:sz w:val="20"/>
+          <w:szCs w:val="20"/>
+          <w:rtl/>
+          <w:lang w:bidi="he-IL"/>
+        </w:rPr>
+        <w:t xml:space="preserve"> מתאים, סיבוכיות הזמן של הפונקציה היא סיבוכיות שך </w:t>
+      </w:r>
+      <w:r>
+        <w:rPr>
+          <w:rFonts w:eastAsiaTheme="minorEastAsia"/>
+          <w:sz w:val="20"/>
+          <w:szCs w:val="20"/>
+          <w:lang w:bidi="ar-DZ"/>
+        </w:rPr>
+        <w:t>Find</w:t>
+      </w:r>
+      <w:r>
+        <w:rPr>
+          <w:rFonts w:eastAsiaTheme="minorEastAsia" w:hint="cs"/>
+          <w:sz w:val="20"/>
+          <w:szCs w:val="20"/>
+          <w:rtl/>
+          <w:lang w:bidi="he-IL"/>
+        </w:rPr>
+        <w:t xml:space="preserve"> בתוך העץ של המתשמשים </w:t>
+      </w:r>
+      <m:oMath>
+        <m:r>
+          <w:rPr>
+            <w:rFonts w:ascii="Cambria Math" w:eastAsiaTheme="minorEastAsia" w:hAnsi="Cambria Math"/>
+            <w:sz w:val="20"/>
+            <w:szCs w:val="20"/>
+            <w:lang w:bidi="he-IL"/>
+          </w:rPr>
+          <m:t>O</m:t>
+        </m:r>
+        <m:d>
+          <m:dPr>
+            <m:ctrlPr>
+              <w:rPr>
+                <w:rFonts w:ascii="Cambria Math" w:eastAsiaTheme="minorEastAsia" w:hAnsi="Cambria Math"/>
+                <w:i/>
+                <w:sz w:val="20"/>
+                <w:szCs w:val="20"/>
+                <w:lang w:bidi="he-IL"/>
+              </w:rPr>
+            </m:ctrlPr>
+          </m:dPr>
+          <m:e>
+            <m:func>
+              <m:funcPr>
+                <m:ctrlPr>
+                  <w:rPr>
+                    <w:rFonts w:ascii="Cambria Math" w:eastAsiaTheme="minorEastAsia" w:hAnsi="Cambria Math"/>
+                    <w:sz w:val="20"/>
+                    <w:szCs w:val="20"/>
+                    <w:lang w:bidi="he-IL"/>
+                  </w:rPr>
+                </m:ctrlPr>
+              </m:funcPr>
+              <m:fName>
+                <m:r>
+                  <m:rPr>
+                    <m:sty m:val="p"/>
+                  </m:rPr>
+                  <w:rPr>
+                    <w:rFonts w:ascii="Cambria Math" w:eastAsiaTheme="minorEastAsia" w:hAnsi="Cambria Math"/>
+                    <w:sz w:val="20"/>
+                    <w:szCs w:val="20"/>
+                    <w:lang w:bidi="he-IL"/>
+                  </w:rPr>
+                  <m:t>log</m:t>
+                </m:r>
+                <m:ctrlPr>
+                  <w:rPr>
+                    <w:rFonts w:ascii="Cambria Math" w:eastAsiaTheme="minorEastAsia" w:hAnsi="Cambria Math"/>
+                    <w:i/>
+                    <w:sz w:val="20"/>
+                    <w:szCs w:val="20"/>
+                    <w:lang w:bidi="he-IL"/>
+                  </w:rPr>
+                </m:ctrlPr>
+              </m:fName>
+              <m:e>
+                <m:d>
+                  <m:dPr>
+                    <m:ctrlPr>
+                      <w:rPr>
+                        <w:rFonts w:ascii="Cambria Math" w:eastAsiaTheme="minorEastAsia" w:hAnsi="Cambria Math"/>
+                        <w:i/>
+                        <w:sz w:val="20"/>
+                        <w:szCs w:val="20"/>
+                        <w:lang w:bidi="he-IL"/>
+                      </w:rPr>
+                    </m:ctrlPr>
+                  </m:dPr>
+                  <m:e>
+                    <m:r>
+                      <w:rPr>
+                        <w:rFonts w:ascii="Cambria Math" w:eastAsiaTheme="minorEastAsia" w:hAnsi="Cambria Math"/>
+                        <w:sz w:val="20"/>
+                        <w:szCs w:val="20"/>
+                        <w:lang w:bidi="he-IL"/>
+                      </w:rPr>
+                      <m:t>n</m:t>
+                    </m:r>
+                  </m:e>
+                </m:d>
+              </m:e>
+            </m:func>
+          </m:e>
+        </m:d>
+      </m:oMath>
+      <w:r>
+        <w:rPr>
+          <w:rFonts w:eastAsiaTheme="minorEastAsia" w:hint="cs"/>
+          <w:sz w:val="20"/>
+          <w:szCs w:val="20"/>
+          <w:rtl/>
+          <w:lang w:bidi="he-IL"/>
+        </w:rPr>
+        <w:t xml:space="preserve"> כאשר </w:t>
+      </w:r>
+      <w:r>
+        <w:rPr>
+          <w:rFonts w:eastAsiaTheme="minorEastAsia"/>
+          <w:sz w:val="20"/>
+          <w:szCs w:val="20"/>
+          <w:lang w:bidi="ar-DZ"/>
+        </w:rPr>
+        <w:t>n</w:t>
+      </w:r>
+      <w:r>
+        <w:rPr>
+          <w:rFonts w:eastAsiaTheme="minorEastAsia" w:hint="cs"/>
+          <w:sz w:val="20"/>
+          <w:szCs w:val="20"/>
+          <w:rtl/>
+          <w:lang w:bidi="he-IL"/>
+        </w:rPr>
+        <w:t xml:space="preserve"> הוא מספר המשתמשים במערכת.</w:t>
+      </w:r>
+    </w:p>
+    <w:p>
+      <w:pPr>
+        <w:pStyle w:val="ListParagraph"/>
+        <w:bidi/>
+        <w:rPr>
+          <w:rFonts w:eastAsiaTheme="minorEastAsia"/>
+          <w:sz w:val="20"/>
+          <w:szCs w:val="20"/>
+          <w:rtl/>
+          <w:lang w:bidi="he-IL"/>
+        </w:rPr>
+      </w:pPr>
+    </w:p>
+    <w:p>
+      <w:pPr>
+        <w:pStyle w:val="ListParagraph"/>
+        <w:numPr>
+          <w:ilvl w:val="0"/>
+          <w:numId w:val="4"/>
+        </w:numPr>
+        <w:bidi/>
+        <w:rPr>
+          <w:rFonts w:eastAsiaTheme="minorEastAsia"/>
+          <w:sz w:val="20"/>
+          <w:szCs w:val="20"/>
+          <w:lang w:bidi="he-IL"/>
+        </w:rPr>
+      </w:pPr>
+      <w:r>
+        <w:rPr>
+          <w:rFonts w:eastAsiaTheme="minorEastAsia"/>
+          <w:b/>
+          <w:bCs/>
+          <w:sz w:val="20"/>
+          <w:szCs w:val="20"/>
+          <w:lang w:bidi="ar-DZ"/>
+        </w:rPr>
+        <w:t>Rate_movie</w:t>
+      </w:r>
+      <w:r>
+        <w:rPr>
+          <w:rFonts w:eastAsiaTheme="minorEastAsia" w:hint="cs"/>
+          <w:sz w:val="20"/>
+          <w:szCs w:val="20"/>
+          <w:rtl/>
+          <w:lang w:bidi="he-IL"/>
+        </w:rPr>
+        <w:t>:</w:t>
+      </w:r>
+    </w:p>
+    <w:p>
+      <w:pPr>
+        <w:pStyle w:val="ListParagraph"/>
+        <w:bidi/>
+        <w:rPr>
+          <w:rFonts w:eastAsiaTheme="minorEastAsia"/>
+          <w:sz w:val="20"/>
+          <w:szCs w:val="20"/>
+          <w:rtl/>
+          <w:lang w:bidi="he-IL"/>
+        </w:rPr>
+      </w:pPr>
+      <w:r>
+        <w:rPr>
+          <w:rFonts w:eastAsiaTheme="minorEastAsia" w:hint="cs"/>
+          <w:sz w:val="20"/>
+          <w:szCs w:val="20"/>
+          <w:rtl/>
+          <w:lang w:bidi="he-IL"/>
+        </w:rPr>
+        <w:t xml:space="preserve">הפונקציה דומה ל </w:t>
+      </w:r>
+      <w:r>
+        <w:rPr>
+          <w:rFonts w:eastAsiaTheme="minorEastAsia"/>
+          <w:sz w:val="20"/>
+          <w:szCs w:val="20"/>
+          <w:lang w:bidi="ar-DZ"/>
+        </w:rPr>
+        <w:t>user_Watch</w:t>
+      </w:r>
+      <w:r>
+        <w:rPr>
+          <w:rFonts w:eastAsiaTheme="minorEastAsia" w:hint="cs"/>
+          <w:sz w:val="20"/>
+          <w:szCs w:val="20"/>
+          <w:rtl/>
+          <w:lang w:bidi="he-IL"/>
+        </w:rPr>
+        <w:t xml:space="preserve"> אבל הפעם מעדכנת הדירוג במקום צפיות (שזה באותה סיבוכיות)</w:t>
+      </w:r>
+      <w:r>
+        <w:rPr>
+          <w:rFonts w:eastAsiaTheme="minorEastAsia" w:hint="cs"/>
+          <w:sz w:val="20"/>
+          <w:szCs w:val="20"/>
+          <w:lang w:bidi="he-IL"/>
+        </w:rPr>
+        <w:t xml:space="preserve"> </w:t>
+      </w:r>
+      <w:r>
+        <w:rPr>
+          <w:rFonts w:eastAsiaTheme="minorEastAsia" w:hint="cs"/>
+          <w:sz w:val="20"/>
+          <w:szCs w:val="20"/>
+          <w:rtl/>
+          <w:lang w:bidi="he-IL"/>
+        </w:rPr>
+        <w:t xml:space="preserve">ולכן סיבוכיות הזמן שלה היא </w:t>
+      </w:r>
+      <m:oMath>
+        <m:r>
+          <w:rPr>
+            <w:rFonts w:ascii="Cambria Math" w:eastAsiaTheme="minorEastAsia" w:hAnsi="Cambria Math"/>
+            <w:sz w:val="20"/>
+            <w:szCs w:val="20"/>
+            <w:lang w:bidi="he-IL"/>
+          </w:rPr>
+          <m:t>O</m:t>
+        </m:r>
+        <m:d>
+          <m:dPr>
+            <m:ctrlPr>
+              <w:rPr>
+                <w:rFonts w:ascii="Cambria Math" w:eastAsiaTheme="minorEastAsia" w:hAnsi="Cambria Math"/>
+                <w:i/>
+                <w:sz w:val="20"/>
+                <w:szCs w:val="20"/>
+                <w:lang w:bidi="he-IL"/>
+              </w:rPr>
+            </m:ctrlPr>
+          </m:dPr>
+          <m:e>
+            <m:func>
+              <m:funcPr>
+                <m:ctrlPr>
+                  <w:rPr>
+                    <w:rFonts w:ascii="Cambria Math" w:eastAsiaTheme="minorEastAsia" w:hAnsi="Cambria Math"/>
+                    <w:i/>
+                    <w:sz w:val="20"/>
+                    <w:szCs w:val="20"/>
+                    <w:lang w:bidi="he-IL"/>
+                  </w:rPr>
+                </m:ctrlPr>
+              </m:funcPr>
+              <m:fName>
+                <m:r>
+                  <m:rPr>
+                    <m:sty m:val="p"/>
+                  </m:rPr>
+                  <w:rPr>
+                    <w:rFonts w:ascii="Cambria Math" w:eastAsiaTheme="minorEastAsia" w:hAnsi="Cambria Math"/>
+                    <w:sz w:val="20"/>
+                    <w:szCs w:val="20"/>
+                    <w:lang w:bidi="he-IL"/>
+                  </w:rPr>
+                  <m:t>log</m:t>
+                </m:r>
+              </m:fName>
+              <m:e>
+                <m:d>
+                  <m:dPr>
+                    <m:ctrlPr>
+                      <w:rPr>
+                        <w:rFonts w:ascii="Cambria Math" w:eastAsiaTheme="minorEastAsia" w:hAnsi="Cambria Math"/>
+                        <w:i/>
+                        <w:sz w:val="20"/>
+                        <w:szCs w:val="20"/>
+                        <w:lang w:bidi="he-IL"/>
+                      </w:rPr>
+                    </m:ctrlPr>
+                  </m:dPr>
+                  <m:e>
+                    <m:r>
+                      <w:rPr>
+                        <w:rFonts w:ascii="Cambria Math" w:eastAsiaTheme="minorEastAsia" w:hAnsi="Cambria Math"/>
+                        <w:sz w:val="20"/>
+                        <w:szCs w:val="20"/>
+                        <w:lang w:bidi="he-IL"/>
+                      </w:rPr>
+                      <m:t>n</m:t>
+                    </m:r>
+                  </m:e>
+                </m:d>
+              </m:e>
+            </m:func>
+            <m:r>
+              <w:rPr>
+                <w:rFonts w:ascii="Cambria Math" w:eastAsiaTheme="minorEastAsia" w:hAnsi="Cambria Math"/>
+                <w:sz w:val="20"/>
+                <w:szCs w:val="20"/>
+                <w:lang w:bidi="he-IL"/>
+              </w:rPr>
+              <m:t>+</m:t>
+            </m:r>
+            <m:func>
+              <m:funcPr>
+                <m:ctrlPr>
+                  <w:rPr>
+                    <w:rFonts w:ascii="Cambria Math" w:eastAsiaTheme="minorEastAsia" w:hAnsi="Cambria Math"/>
+                    <w:i/>
+                    <w:sz w:val="20"/>
+                    <w:szCs w:val="20"/>
+                    <w:lang w:bidi="he-IL"/>
+                  </w:rPr>
+                </m:ctrlPr>
+              </m:funcPr>
+              <m:fName>
+                <m:r>
+                  <m:rPr>
+                    <m:sty m:val="p"/>
+                  </m:rPr>
+                  <w:rPr>
+                    <w:rFonts w:ascii="Cambria Math" w:eastAsiaTheme="minorEastAsia" w:hAnsi="Cambria Math"/>
+                    <w:sz w:val="20"/>
+                    <w:szCs w:val="20"/>
+                    <w:lang w:bidi="he-IL"/>
+                  </w:rPr>
+                  <m:t>log</m:t>
+                </m:r>
+              </m:fName>
+              <m:e>
+                <m:d>
+                  <m:dPr>
+                    <m:ctrlPr>
+                      <w:rPr>
+                        <w:rFonts w:ascii="Cambria Math" w:eastAsiaTheme="minorEastAsia" w:hAnsi="Cambria Math"/>
+                        <w:i/>
+                        <w:sz w:val="20"/>
+                        <w:szCs w:val="20"/>
+                        <w:lang w:bidi="he-IL"/>
+                      </w:rPr>
+                    </m:ctrlPr>
+                  </m:dPr>
+                  <m:e>
+                    <m:r>
+                      <w:rPr>
+                        <w:rFonts w:ascii="Cambria Math" w:eastAsiaTheme="minorEastAsia" w:hAnsi="Cambria Math"/>
+                        <w:sz w:val="20"/>
+                        <w:szCs w:val="20"/>
+                        <w:lang w:bidi="he-IL"/>
+                      </w:rPr>
+                      <m:t>k</m:t>
+                    </m:r>
+                  </m:e>
+                </m:d>
+              </m:e>
+            </m:func>
+          </m:e>
+        </m:d>
+      </m:oMath>
+      <w:r>
+        <w:rPr>
+          <w:rFonts w:eastAsiaTheme="minorEastAsia" w:hint="cs"/>
+          <w:sz w:val="20"/>
+          <w:szCs w:val="20"/>
+          <w:rtl/>
+          <w:lang w:bidi="he-IL"/>
+        </w:rPr>
+        <w:t xml:space="preserve"> כאשר </w:t>
+      </w:r>
+      <w:r>
+        <w:rPr>
+          <w:rFonts w:eastAsiaTheme="minorEastAsia"/>
+          <w:sz w:val="20"/>
+          <w:szCs w:val="20"/>
+          <w:lang w:bidi="ar-DZ"/>
+        </w:rPr>
+        <w:t>n</w:t>
+      </w:r>
+      <w:r>
+        <w:rPr>
+          <w:rFonts w:eastAsiaTheme="minorEastAsia" w:hint="cs"/>
+          <w:sz w:val="20"/>
+          <w:szCs w:val="20"/>
+          <w:rtl/>
+          <w:lang w:bidi="he-IL"/>
+        </w:rPr>
+        <w:t xml:space="preserve"> הוא מספר המשתמשים במערכת ו </w:t>
+      </w:r>
+      <w:r>
+        <w:rPr>
+          <w:rFonts w:eastAsiaTheme="minorEastAsia"/>
+          <w:sz w:val="20"/>
+          <w:szCs w:val="20"/>
+          <w:lang w:bidi="ar-DZ"/>
+        </w:rPr>
+        <w:t>k</w:t>
+      </w:r>
+      <w:r>
+        <w:rPr>
+          <w:rFonts w:eastAsiaTheme="minorEastAsia" w:hint="cs"/>
+          <w:sz w:val="20"/>
+          <w:szCs w:val="20"/>
+          <w:rtl/>
+          <w:lang w:bidi="he-IL"/>
+        </w:rPr>
+        <w:t xml:space="preserve"> מספר הסרטים.</w:t>
+      </w:r>
+    </w:p>
+    <w:p>
+      <w:pPr>
+        <w:pStyle w:val="ListParagraph"/>
+        <w:bidi/>
+        <w:rPr>
+          <w:rFonts w:eastAsiaTheme="minorEastAsia"/>
+          <w:sz w:val="20"/>
+          <w:szCs w:val="20"/>
+          <w:rtl/>
+          <w:lang w:bidi="he-IL"/>
+        </w:rPr>
+      </w:pPr>
+    </w:p>
+    <w:p>
+      <w:pPr>
+        <w:pStyle w:val="ListParagraph"/>
+        <w:numPr>
+          <w:ilvl w:val="0"/>
+          <w:numId w:val="4"/>
+        </w:numPr>
+        <w:bidi/>
+        <w:rPr>
+          <w:rFonts w:eastAsiaTheme="minorEastAsia"/>
+          <w:sz w:val="20"/>
+          <w:szCs w:val="20"/>
+          <w:lang w:bidi="he-IL"/>
+        </w:rPr>
+      </w:pPr>
+      <w:r>
+        <w:rPr>
+          <w:rFonts w:eastAsiaTheme="minorEastAsia"/>
+          <w:b/>
+          <w:bCs/>
+          <w:sz w:val="20"/>
+          <w:szCs w:val="20"/>
+          <w:lang w:bidi="ar-DZ"/>
+        </w:rPr>
+        <w:lastRenderedPageBreak/>
+        <w:t>Get_group_recommendation</w:t>
+      </w:r>
+      <w:r>
+        <w:rPr>
+          <w:rFonts w:eastAsiaTheme="minorEastAsia" w:hint="cs"/>
+          <w:sz w:val="20"/>
+          <w:szCs w:val="20"/>
+          <w:rtl/>
+          <w:lang w:bidi="he-IL"/>
+        </w:rPr>
+        <w:t>:</w:t>
+      </w:r>
+    </w:p>
+    <w:p>
+      <w:pPr>
+        <w:pStyle w:val="ListParagraph"/>
+        <w:bidi/>
+        <w:rPr>
+          <w:rFonts w:eastAsiaTheme="minorEastAsia"/>
+          <w:sz w:val="20"/>
+          <w:szCs w:val="20"/>
+          <w:rtl/>
+          <w:lang w:bidi="he-IL"/>
+        </w:rPr>
+      </w:pPr>
+      <w:r>
+        <w:rPr>
+          <w:rFonts w:eastAsiaTheme="minorEastAsia" w:hint="cs"/>
+          <w:sz w:val="20"/>
+          <w:szCs w:val="20"/>
+          <w:rtl/>
+          <w:lang w:bidi="he-IL"/>
+        </w:rPr>
+        <w:t xml:space="preserve">הפונקציה מקבלת כקלט מספר קבוצה, דואגת שהקלט חוקי, אחרי זה מחפשים על קבוצה המתאימה, משתמשים פונקציה </w:t>
+      </w:r>
+      <w:r>
+        <w:rPr>
+          <w:rFonts w:eastAsiaTheme="minorEastAsia"/>
+          <w:sz w:val="20"/>
+          <w:szCs w:val="20"/>
+          <w:lang w:bidi="ar-DZ"/>
+        </w:rPr>
+        <w:t>PopularGenre</w:t>
+      </w:r>
+      <w:r>
+        <w:rPr>
+          <w:rFonts w:eastAsiaTheme="minorEastAsia" w:hint="cs"/>
+          <w:sz w:val="20"/>
+          <w:szCs w:val="20"/>
+          <w:rtl/>
+          <w:lang w:bidi="he-IL"/>
+        </w:rPr>
+        <w:t xml:space="preserve"> על מנת למצוא את ה </w:t>
+      </w:r>
+      <w:r>
+        <w:rPr>
+          <w:rFonts w:eastAsiaTheme="minorEastAsia"/>
+          <w:sz w:val="20"/>
+          <w:szCs w:val="20"/>
+          <w:lang w:bidi="ar-DZ"/>
+        </w:rPr>
+        <w:t>Genre</w:t>
+      </w:r>
+      <w:r>
+        <w:rPr>
+          <w:rFonts w:eastAsiaTheme="minorEastAsia" w:hint="cs"/>
+          <w:sz w:val="20"/>
+          <w:szCs w:val="20"/>
+          <w:rtl/>
+          <w:lang w:bidi="he-IL"/>
+        </w:rPr>
+        <w:t xml:space="preserve"> הכי אהוב על הקבוצה , אחרי זה הולכים לעץ של ה </w:t>
+      </w:r>
+      <w:r>
+        <w:rPr>
+          <w:rFonts w:eastAsiaTheme="minorEastAsia"/>
+          <w:sz w:val="20"/>
+          <w:szCs w:val="20"/>
+          <w:lang w:bidi="ar-DZ"/>
+        </w:rPr>
+        <w:t>Genre</w:t>
+      </w:r>
+      <w:r>
+        <w:rPr>
+          <w:rFonts w:eastAsiaTheme="minorEastAsia" w:hint="cs"/>
+          <w:sz w:val="20"/>
+          <w:szCs w:val="20"/>
+          <w:rtl/>
+          <w:lang w:bidi="he-IL"/>
+        </w:rPr>
+        <w:t xml:space="preserve"> המתאים ומשם בודקים שהוא לא ריק ומחזירים את המצביע </w:t>
+      </w:r>
+      <w:r>
+        <w:rPr>
+          <w:rFonts w:eastAsiaTheme="minorEastAsia" w:hint="cs"/>
+          <w:sz w:val="20"/>
+          <w:szCs w:val="20"/>
+          <w:rtl/>
+          <w:lang w:bidi="he-IL"/>
+        </w:rPr>
+        <w:t xml:space="preserve">של ה </w:t>
+      </w:r>
+      <w:r>
+        <w:rPr>
+          <w:rFonts w:eastAsiaTheme="minorEastAsia"/>
+          <w:sz w:val="20"/>
+          <w:szCs w:val="20"/>
+          <w:lang w:bidi="ar-DZ"/>
+        </w:rPr>
+        <w:t>maxNode</w:t>
+      </w:r>
+      <w:r>
+        <w:rPr>
+          <w:rFonts w:eastAsiaTheme="minorEastAsia" w:hint="cs"/>
+          <w:sz w:val="20"/>
+          <w:szCs w:val="20"/>
+          <w:rtl/>
+          <w:lang w:bidi="he-IL"/>
+        </w:rPr>
+        <w:t xml:space="preserve"> בעץ הזה שהוא הולך להצביע על הסרט עם הדירוג הכי גדול (כי כל עצי ה </w:t>
+      </w:r>
+      <w:r>
+        <w:rPr>
+          <w:rFonts w:eastAsiaTheme="minorEastAsia"/>
+          <w:sz w:val="20"/>
+          <w:szCs w:val="20"/>
+          <w:lang w:bidi="ar-DZ"/>
+        </w:rPr>
+        <w:t>Genre</w:t>
+      </w:r>
+      <w:r>
+        <w:rPr>
+          <w:rFonts w:eastAsiaTheme="minorEastAsia" w:hint="cs"/>
+          <w:sz w:val="20"/>
+          <w:szCs w:val="20"/>
+          <w:rtl/>
+          <w:lang w:bidi="he-IL"/>
+        </w:rPr>
+        <w:t xml:space="preserve"> מסודרים לפי דירוג)</w:t>
+      </w:r>
+      <w:r>
+        <w:rPr>
+          <w:rFonts w:eastAsiaTheme="minorEastAsia" w:hint="cs"/>
+          <w:sz w:val="20"/>
+          <w:szCs w:val="20"/>
+          <w:rtl/>
+          <w:lang w:bidi="ar-DZ"/>
+        </w:rPr>
+        <w:t xml:space="preserve"> </w:t>
+      </w:r>
+      <w:r>
+        <w:rPr>
+          <w:rFonts w:eastAsiaTheme="minorEastAsia" w:hint="cs"/>
+          <w:sz w:val="20"/>
+          <w:szCs w:val="20"/>
+          <w:rtl/>
+          <w:lang w:bidi="he-IL"/>
+        </w:rPr>
+        <w:t xml:space="preserve">והפונקציה צחזיר את המפתח של הסרט הזה, סיבוכיות הזמן של הפונקציה היא סיבוכיות </w:t>
+      </w:r>
+      <w:r>
+        <w:rPr>
+          <w:rFonts w:eastAsiaTheme="minorEastAsia"/>
+          <w:sz w:val="20"/>
+          <w:szCs w:val="20"/>
+          <w:lang w:bidi="ar-DZ"/>
+        </w:rPr>
+        <w:t>find</w:t>
+      </w:r>
+      <w:r>
+        <w:rPr>
+          <w:rFonts w:eastAsiaTheme="minorEastAsia" w:hint="cs"/>
+          <w:sz w:val="20"/>
+          <w:szCs w:val="20"/>
+          <w:rtl/>
+          <w:lang w:bidi="he-IL"/>
+        </w:rPr>
+        <w:t xml:space="preserve"> בעץ הקבוצות שהיא </w:t>
+      </w:r>
+      <m:oMath>
+        <m:r>
+          <w:rPr>
+            <w:rFonts w:ascii="Cambria Math" w:eastAsiaTheme="minorEastAsia" w:hAnsi="Cambria Math"/>
+            <w:sz w:val="20"/>
+            <w:szCs w:val="20"/>
+            <w:lang w:bidi="he-IL"/>
+          </w:rPr>
+          <m:t>O</m:t>
+        </m:r>
+        <m:d>
+          <m:dPr>
+            <m:ctrlPr>
+              <w:rPr>
+                <w:rFonts w:ascii="Cambria Math" w:eastAsiaTheme="minorEastAsia" w:hAnsi="Cambria Math"/>
+                <w:i/>
+                <w:sz w:val="20"/>
+                <w:szCs w:val="20"/>
+                <w:lang w:bidi="he-IL"/>
+              </w:rPr>
+            </m:ctrlPr>
+          </m:dPr>
+          <m:e>
+            <m:func>
+              <m:funcPr>
+                <m:ctrlPr>
+                  <w:rPr>
+                    <w:rFonts w:ascii="Cambria Math" w:eastAsiaTheme="minorEastAsia" w:hAnsi="Cambria Math"/>
+                    <w:sz w:val="20"/>
+                    <w:szCs w:val="20"/>
+                    <w:lang w:bidi="he-IL"/>
+                  </w:rPr>
+                </m:ctrlPr>
+              </m:funcPr>
+              <m:fName>
+                <m:r>
+                  <m:rPr>
+                    <m:sty m:val="p"/>
+                  </m:rPr>
+                  <w:rPr>
+                    <w:rFonts w:ascii="Cambria Math" w:eastAsiaTheme="minorEastAsia" w:hAnsi="Cambria Math"/>
+                    <w:sz w:val="20"/>
+                    <w:szCs w:val="20"/>
+                    <w:lang w:bidi="he-IL"/>
+                  </w:rPr>
+                  <m:t>log</m:t>
+                </m:r>
+                <m:ctrlPr>
+                  <w:rPr>
+                    <w:rFonts w:ascii="Cambria Math" w:eastAsiaTheme="minorEastAsia" w:hAnsi="Cambria Math"/>
+                    <w:i/>
+                    <w:sz w:val="20"/>
+                    <w:szCs w:val="20"/>
+                    <w:lang w:bidi="he-IL"/>
+                  </w:rPr>
+                </m:ctrlPr>
+              </m:fName>
+              <m:e>
+                <m:d>
+                  <m:dPr>
+                    <m:ctrlPr>
+                      <w:rPr>
+                        <w:rFonts w:ascii="Cambria Math" w:eastAsiaTheme="minorEastAsia" w:hAnsi="Cambria Math"/>
+                        <w:i/>
+                        <w:sz w:val="20"/>
+                        <w:szCs w:val="20"/>
+                        <w:lang w:bidi="he-IL"/>
+                      </w:rPr>
+                    </m:ctrlPr>
+                  </m:dPr>
+                  <m:e>
+                    <m:r>
+                      <w:rPr>
+                        <w:rFonts w:ascii="Cambria Math" w:eastAsiaTheme="minorEastAsia" w:hAnsi="Cambria Math"/>
+                        <w:sz w:val="20"/>
+                        <w:szCs w:val="20"/>
+                        <w:lang w:bidi="he-IL"/>
+                      </w:rPr>
+                      <m:t>m</m:t>
+                    </m:r>
+                  </m:e>
+                </m:d>
+              </m:e>
+            </m:func>
+          </m:e>
+        </m:d>
+      </m:oMath>
+      <w:r>
+        <w:rPr>
+          <w:rFonts w:eastAsiaTheme="minorEastAsia" w:hint="cs"/>
+          <w:sz w:val="20"/>
+          <w:szCs w:val="20"/>
+          <w:rtl/>
+          <w:lang w:bidi="he-IL"/>
+        </w:rPr>
+        <w:t xml:space="preserve"> כאשר </w:t>
+      </w:r>
+      <w:r>
+        <w:rPr>
+          <w:rFonts w:eastAsiaTheme="minorEastAsia"/>
+          <w:sz w:val="20"/>
+          <w:szCs w:val="20"/>
+          <w:lang w:bidi="ar-DZ"/>
+        </w:rPr>
+        <w:t>m</w:t>
+      </w:r>
+      <w:r>
+        <w:rPr>
+          <w:rFonts w:eastAsiaTheme="minorEastAsia" w:hint="cs"/>
+          <w:sz w:val="20"/>
+          <w:szCs w:val="20"/>
+          <w:rtl/>
+          <w:lang w:bidi="he-IL"/>
+        </w:rPr>
+        <w:t xml:space="preserve"> הוא מספר הקבוצות (שאר הפעולות הן בסיבוכיות של </w:t>
+      </w:r>
+      <m:oMath>
+        <m:r>
+          <w:rPr>
+            <w:rFonts w:ascii="Cambria Math" w:eastAsiaTheme="minorEastAsia" w:hAnsi="Cambria Math"/>
+            <w:sz w:val="20"/>
+            <w:szCs w:val="20"/>
+            <w:lang w:bidi="he-IL"/>
+          </w:rPr>
+          <m:t>O</m:t>
+        </m:r>
+        <m:d>
+          <m:dPr>
+            <m:ctrlPr>
+              <w:rPr>
+                <w:rFonts w:ascii="Cambria Math" w:eastAsiaTheme="minorEastAsia" w:hAnsi="Cambria Math"/>
+                <w:i/>
+                <w:sz w:val="20"/>
+                <w:szCs w:val="20"/>
+                <w:lang w:bidi="he-IL"/>
+              </w:rPr>
+            </m:ctrlPr>
+          </m:dPr>
+          <m:e>
+            <m:r>
+              <w:rPr>
+                <w:rFonts w:ascii="Cambria Math" w:eastAsiaTheme="minorEastAsia" w:hAnsi="Cambria Math"/>
+                <w:sz w:val="20"/>
+                <w:szCs w:val="20"/>
+                <w:lang w:bidi="he-IL"/>
+              </w:rPr>
+              <m:t>1</m:t>
+            </m:r>
+          </m:e>
+        </m:d>
+      </m:oMath>
+      <w:r>
+        <w:rPr>
+          <w:rFonts w:eastAsiaTheme="minorEastAsia" w:hint="cs"/>
+          <w:sz w:val="20"/>
+          <w:szCs w:val="20"/>
+          <w:rtl/>
+          <w:lang w:bidi="he-IL"/>
+        </w:rPr>
+        <w:t xml:space="preserve"> ).</w:t>
+      </w:r>
+    </w:p>
+    <w:p>
+      <w:pPr>
+        <w:pStyle w:val="ListParagraph"/>
+        <w:bidi/>
+        <w:rPr>
+          <w:rFonts w:eastAsiaTheme="minorEastAsia"/>
+          <w:sz w:val="20"/>
+          <w:szCs w:val="20"/>
+          <w:rtl/>
+          <w:lang w:bidi="he-IL"/>
+        </w:rPr>
+      </w:pPr>
+    </w:p>
+    <w:p>
+      <w:pPr>
+        <w:pStyle w:val="ListParagraph"/>
+        <w:numPr>
+          <w:ilvl w:val="0"/>
+          <w:numId w:val="4"/>
+        </w:numPr>
+        <w:bidi/>
+        <w:rPr>
+          <w:rFonts w:eastAsiaTheme="minorEastAsia" w:hint="cs"/>
+          <w:sz w:val="20"/>
+          <w:szCs w:val="20"/>
+          <w:rtl/>
+          <w:lang w:bidi="he-IL"/>
+        </w:rPr>
+      </w:pPr>
+      <w:r>
+        <w:rPr>
+          <w:rFonts w:eastAsiaTheme="minorEastAsia"/>
+          <w:b/>
+          <w:bCs/>
+          <w:sz w:val="20"/>
+          <w:szCs w:val="20"/>
+          <w:lang w:bidi="ar-DZ"/>
+        </w:rPr>
+        <w:t>UpdateRatingMoviesTree</w:t>
+      </w:r>
+      <w:r>
+        <w:rPr>
+          <w:rFonts w:eastAsiaTheme="minorEastAsia" w:hint="cs"/>
+          <w:sz w:val="20"/>
+          <w:szCs w:val="20"/>
+          <w:rtl/>
+          <w:lang w:bidi="he-IL"/>
+        </w:rPr>
+        <w:t>:</w:t>
+      </w:r>
+      <w:r>
+        <w:rPr>
+          <w:rFonts w:eastAsiaTheme="minorEastAsia"/>
+          <w:sz w:val="20"/>
+          <w:szCs w:val="20"/>
+          <w:rtl/>
+          <w:lang w:bidi="he-IL"/>
+        </w:rPr>
+        <w:br/>
+      </w:r>
+      <w:r>
+        <w:rPr>
+          <w:rFonts w:eastAsiaTheme="minorEastAsia" w:hint="cs"/>
+          <w:sz w:val="20"/>
+          <w:szCs w:val="20"/>
+          <w:rtl/>
+          <w:lang w:bidi="he-IL"/>
+        </w:rPr>
+        <w:t xml:space="preserve">הפונקציה אחראית על עידכון הצפיות והדירוג של הסרטים, הסיבוכיות בה הן של ה </w:t>
+      </w:r>
+      <w:r>
+        <w:rPr>
+          <w:rFonts w:eastAsiaTheme="minorEastAsia"/>
+          <w:sz w:val="20"/>
+          <w:szCs w:val="20"/>
+          <w:lang w:bidi="ar-DZ"/>
+        </w:rPr>
+        <w:t>isnert and remove</w:t>
+      </w:r>
+      <w:r>
+        <w:rPr>
+          <w:rFonts w:eastAsiaTheme="minorEastAsia" w:hint="cs"/>
+          <w:sz w:val="20"/>
+          <w:szCs w:val="20"/>
+          <w:rtl/>
+          <w:lang w:bidi="he-IL"/>
+        </w:rPr>
+        <w:t xml:space="preserve"> בתוך העץ שלכל הסרטים ועץ ה </w:t>
+      </w:r>
+      <w:r>
+        <w:rPr>
+          <w:rFonts w:eastAsiaTheme="minorEastAsia"/>
+          <w:sz w:val="20"/>
+          <w:szCs w:val="20"/>
+          <w:lang w:bidi="ar-DZ"/>
+        </w:rPr>
+        <w:t>Genre</w:t>
+      </w:r>
+      <w:r>
+        <w:rPr>
+          <w:rFonts w:eastAsiaTheme="minorEastAsia" w:hint="cs"/>
+          <w:sz w:val="20"/>
+          <w:szCs w:val="20"/>
+          <w:rtl/>
+          <w:lang w:bidi="he-IL"/>
+        </w:rPr>
+        <w:t xml:space="preserve"> המתאים, לכן סיבוכיות הזמן שלה היא </w:t>
+      </w:r>
+      <m:oMath>
+        <m:r>
+          <w:rPr>
+            <w:rFonts w:ascii="Cambria Math" w:eastAsiaTheme="minorEastAsia" w:hAnsi="Cambria Math"/>
+            <w:sz w:val="20"/>
+            <w:szCs w:val="20"/>
+            <w:lang w:bidi="he-IL"/>
+          </w:rPr>
+          <m:t>O</m:t>
+        </m:r>
+        <m:d>
+          <m:dPr>
+            <m:ctrlPr>
+              <w:rPr>
+                <w:rFonts w:ascii="Cambria Math" w:eastAsiaTheme="minorEastAsia" w:hAnsi="Cambria Math"/>
+                <w:i/>
+                <w:sz w:val="20"/>
+                <w:szCs w:val="20"/>
+                <w:lang w:bidi="he-IL"/>
+              </w:rPr>
+            </m:ctrlPr>
+          </m:dPr>
+          <m:e>
+            <m:func>
+              <m:funcPr>
+                <m:ctrlPr>
+                  <w:rPr>
+                    <w:rFonts w:ascii="Cambria Math" w:eastAsiaTheme="minorEastAsia" w:hAnsi="Cambria Math"/>
+                    <w:sz w:val="20"/>
+                    <w:szCs w:val="20"/>
+                    <w:lang w:bidi="he-IL"/>
+                  </w:rPr>
+                </m:ctrlPr>
+              </m:funcPr>
+              <m:fName>
+                <m:r>
+                  <m:rPr>
+                    <m:sty m:val="p"/>
+                  </m:rPr>
+                  <w:rPr>
+                    <w:rFonts w:ascii="Cambria Math" w:eastAsiaTheme="minorEastAsia" w:hAnsi="Cambria Math"/>
+                    <w:sz w:val="20"/>
+                    <w:szCs w:val="20"/>
+                    <w:lang w:bidi="he-IL"/>
+                  </w:rPr>
+                  <m:t>log</m:t>
+                </m:r>
+                <m:ctrlPr>
+                  <w:rPr>
+                    <w:rFonts w:ascii="Cambria Math" w:eastAsiaTheme="minorEastAsia" w:hAnsi="Cambria Math"/>
+                    <w:i/>
+                    <w:sz w:val="20"/>
+                    <w:szCs w:val="20"/>
+                    <w:lang w:bidi="he-IL"/>
+                  </w:rPr>
+                </m:ctrlPr>
+              </m:fName>
+              <m:e>
+                <m:d>
+                  <m:dPr>
+                    <m:ctrlPr>
+                      <w:rPr>
+                        <w:rFonts w:ascii="Cambria Math" w:eastAsiaTheme="minorEastAsia" w:hAnsi="Cambria Math"/>
+                        <w:i/>
+                        <w:sz w:val="20"/>
+                        <w:szCs w:val="20"/>
+                        <w:lang w:bidi="he-IL"/>
+                      </w:rPr>
+                    </m:ctrlPr>
+                  </m:dPr>
+                  <m:e>
+                    <m:r>
+                      <w:rPr>
+                        <w:rFonts w:ascii="Cambria Math" w:eastAsiaTheme="minorEastAsia" w:hAnsi="Cambria Math"/>
+                        <w:sz w:val="20"/>
+                        <w:szCs w:val="20"/>
+                        <w:lang w:bidi="he-IL"/>
+                      </w:rPr>
+                      <m:t>k</m:t>
+                    </m:r>
+                  </m:e>
+                </m:d>
+              </m:e>
+            </m:func>
+          </m:e>
+        </m:d>
+      </m:oMath>
+      <w:r>
+        <w:rPr>
+          <w:rFonts w:eastAsiaTheme="minorEastAsia" w:hint="cs"/>
+          <w:sz w:val="20"/>
+          <w:szCs w:val="20"/>
+          <w:rtl/>
+          <w:lang w:bidi="he-IL"/>
+        </w:rPr>
+        <w:t xml:space="preserve"> כאשר </w:t>
+      </w:r>
+      <w:r>
+        <w:rPr>
+          <w:rFonts w:eastAsiaTheme="minorEastAsia"/>
+          <w:sz w:val="20"/>
+          <w:szCs w:val="20"/>
+          <w:lang w:bidi="ar-DZ"/>
+        </w:rPr>
+        <w:t>k</w:t>
+      </w:r>
+      <w:r>
+        <w:rPr>
+          <w:rFonts w:eastAsiaTheme="minorEastAsia" w:hint="cs"/>
+          <w:sz w:val="20"/>
+          <w:szCs w:val="20"/>
+          <w:rtl/>
+          <w:lang w:bidi="he-IL"/>
+        </w:rPr>
+        <w:t xml:space="preserve"> הוא מספר הסרטים במערכת.</w:t>
+      </w:r>
+      <w:r>
+        <w:rPr>
+          <w:rFonts w:eastAsiaTheme="minorEastAsia"/>
+          <w:sz w:val="20"/>
+          <w:szCs w:val="20"/>
+          <w:lang w:bidi="ar-DZ"/>
+        </w:rPr>
+        <w:t xml:space="preserve"> </w:t>
+      </w:r>
+    </w:p>
+    <w:p>
+      <w:pPr>
+        <w:bidi/>
+        <w:rPr>
+          <w:rFonts w:eastAsiaTheme="minorEastAsia" w:hint="cs"/>
+          <w:sz w:val="20"/>
+          <w:szCs w:val="20"/>
+          <w:lang w:bidi="he-IL"/>
         </w:rPr>
       </w:pPr>
     </w:p>

</xml_diff>